<commit_message>
Se modifico el documento de interfaz del Sprint Backlog 2 Se agrego la interfaz de Registro de habitaciones por hotel
</commit_message>
<xml_diff>
--- a/Sprint Backlog/SRHH_Mantenimiento_Hoteles_2_INT_SBL.docx
+++ b/Sprint Backlog/SRHH_Mantenimiento_Hoteles_2_INT_SBL.docx
@@ -100,7 +100,16 @@
           <w:sz w:val="20"/>
           <w:lang w:val="es-ES"/>
         </w:rPr>
-        <w:t>1.0</w:t>
+        <w:t>2</w:t>
+      </w:r>
+      <w:r>
+        <w:rPr>
+          <w:rFonts w:cs="Calibri"/>
+          <w:b/>
+          <w:sz w:val="20"/>
+          <w:lang w:val="es-ES"/>
+        </w:rPr>
+        <w:t>.0</w:t>
       </w:r>
     </w:p>
     <w:p>
@@ -902,7 +911,13 @@
               <w:rPr>
                 <w:szCs w:val="18"/>
               </w:rPr>
-              <w:t>1.</w:t>
+              <w:t>2</w:t>
+            </w:r>
+            <w:r>
+              <w:rPr>
+                <w:szCs w:val="18"/>
+              </w:rPr>
+              <w:t>.</w:t>
             </w:r>
             <w:r>
               <w:rPr>
@@ -1034,6 +1049,30 @@
                 <w:szCs w:val="18"/>
               </w:rPr>
             </w:pPr>
+            <w:r>
+              <w:rPr>
+                <w:szCs w:val="18"/>
+              </w:rPr>
+              <w:t>07</w:t>
+            </w:r>
+            <w:r>
+              <w:rPr>
+                <w:szCs w:val="18"/>
+              </w:rPr>
+              <w:t>/07</w:t>
+            </w:r>
+            <w:r>
+              <w:rPr>
+                <w:szCs w:val="18"/>
+              </w:rPr>
+              <w:t>/201</w:t>
+            </w:r>
+            <w:r>
+              <w:rPr>
+                <w:szCs w:val="18"/>
+              </w:rPr>
+              <w:t>5</w:t>
+            </w:r>
           </w:p>
         </w:tc>
         <w:tc>
@@ -1059,6 +1098,12 @@
                 <w:szCs w:val="18"/>
               </w:rPr>
             </w:pPr>
+            <w:r>
+              <w:rPr>
+                <w:szCs w:val="18"/>
+              </w:rPr>
+              <w:t>2.1</w:t>
+            </w:r>
           </w:p>
         </w:tc>
         <w:tc>
@@ -1087,6 +1132,52 @@
                 <w:szCs w:val="18"/>
               </w:rPr>
             </w:pPr>
+            <w:r>
+              <w:rPr>
+                <w:szCs w:val="18"/>
+              </w:rPr>
+              <w:t xml:space="preserve">Creación </w:t>
+            </w:r>
+            <w:r>
+              <w:rPr>
+                <w:szCs w:val="18"/>
+              </w:rPr>
+              <w:t xml:space="preserve"> </w:t>
+            </w:r>
+            <w:r>
+              <w:rPr>
+                <w:szCs w:val="18"/>
+              </w:rPr>
+              <w:t xml:space="preserve">de la interfaz Registro de habitación </w:t>
+            </w:r>
+            <w:bookmarkStart w:id="5" w:name="_GoBack"/>
+            <w:bookmarkEnd w:id="5"/>
+            <w:r>
+              <w:rPr>
+                <w:szCs w:val="18"/>
+              </w:rPr>
+              <w:t xml:space="preserve"> </w:t>
+            </w:r>
+            <w:r>
+              <w:rPr>
+                <w:szCs w:val="18"/>
+              </w:rPr>
+              <w:t xml:space="preserve">del documento de interfaces del  Sprint </w:t>
+            </w:r>
+            <w:proofErr w:type="spellStart"/>
+            <w:r>
+              <w:rPr>
+                <w:szCs w:val="18"/>
+              </w:rPr>
+              <w:t>BackLog’s</w:t>
+            </w:r>
+            <w:proofErr w:type="spellEnd"/>
+            <w:r>
+              <w:rPr>
+                <w:szCs w:val="18"/>
+              </w:rPr>
+              <w:t xml:space="preserve"> 2</w:t>
+            </w:r>
           </w:p>
         </w:tc>
         <w:tc>
@@ -1112,6 +1203,20 @@
                 <w:szCs w:val="18"/>
               </w:rPr>
             </w:pPr>
+            <w:proofErr w:type="spellStart"/>
+            <w:r>
+              <w:rPr>
+                <w:szCs w:val="18"/>
+              </w:rPr>
+              <w:t>Angelo</w:t>
+            </w:r>
+            <w:proofErr w:type="spellEnd"/>
+            <w:r>
+              <w:rPr>
+                <w:szCs w:val="18"/>
+              </w:rPr>
+              <w:t xml:space="preserve"> Bernaola</w:t>
+            </w:r>
           </w:p>
         </w:tc>
       </w:tr>
@@ -1196,8 +1301,6 @@
                 <w:szCs w:val="18"/>
               </w:rPr>
             </w:pPr>
-            <w:bookmarkStart w:id="5" w:name="_GoBack"/>
-            <w:bookmarkEnd w:id="5"/>
           </w:p>
         </w:tc>
         <w:tc>
@@ -1569,6 +1672,7 @@
       </w:tr>
       <w:tr>
         <w:trPr>
+          <w:trHeight w:val="110"/>
           <w:jc w:val="center"/>
         </w:trPr>
         <w:tc>
@@ -1594,6 +1698,12 @@
                 <w:szCs w:val="18"/>
               </w:rPr>
             </w:pPr>
+            <w:r>
+              <w:rPr>
+                <w:szCs w:val="18"/>
+              </w:rPr>
+              <w:t>07/07/2015</w:t>
+            </w:r>
           </w:p>
         </w:tc>
         <w:tc>
@@ -1619,6 +1729,12 @@
                 <w:szCs w:val="18"/>
               </w:rPr>
             </w:pPr>
+            <w:r>
+              <w:rPr>
+                <w:szCs w:val="18"/>
+              </w:rPr>
+              <w:t>2.0</w:t>
+            </w:r>
           </w:p>
         </w:tc>
         <w:tc>
@@ -1642,11 +1758,57 @@
           <w:p>
             <w:pPr>
               <w:spacing w:before="0" w:after="0"/>
-              <w:jc w:val="center"/>
               <w:rPr>
                 <w:szCs w:val="18"/>
               </w:rPr>
             </w:pPr>
+            <w:r>
+              <w:rPr>
+                <w:szCs w:val="18"/>
+              </w:rPr>
+              <w:t xml:space="preserve">Según las observaciones del </w:t>
+            </w:r>
+            <w:proofErr w:type="spellStart"/>
+            <w:r>
+              <w:rPr>
+                <w:szCs w:val="18"/>
+              </w:rPr>
+              <w:t>Jose</w:t>
+            </w:r>
+            <w:proofErr w:type="spellEnd"/>
+            <w:r>
+              <w:rPr>
+                <w:szCs w:val="18"/>
+              </w:rPr>
+              <w:t>, se realizarán los siguientes cambios:</w:t>
+            </w:r>
+          </w:p>
+          <w:p>
+            <w:pPr>
+              <w:pStyle w:val="Prrafodelista"/>
+              <w:numPr>
+                <w:ilvl w:val="0"/>
+                <w:numId w:val="9"/>
+              </w:numPr>
+              <w:spacing w:before="0" w:after="0"/>
+              <w:rPr>
+                <w:szCs w:val="18"/>
+              </w:rPr>
+            </w:pPr>
+            <w:r>
+              <w:rPr>
+                <w:szCs w:val="18"/>
+              </w:rPr>
+              <w:t xml:space="preserve">Se agregará la interfaz de Registro de habitación de hotel ya que se agregó en el Sprint </w:t>
+            </w:r>
+            <w:proofErr w:type="spellStart"/>
+            <w:r>
+              <w:rPr>
+                <w:szCs w:val="18"/>
+              </w:rPr>
+              <w:t>Backlog</w:t>
+            </w:r>
+            <w:proofErr w:type="spellEnd"/>
           </w:p>
         </w:tc>
         <w:tc>
@@ -1672,6 +1834,28 @@
                 <w:szCs w:val="18"/>
               </w:rPr>
             </w:pPr>
+            <w:proofErr w:type="spellStart"/>
+            <w:r>
+              <w:rPr>
+                <w:szCs w:val="18"/>
+              </w:rPr>
+              <w:t>Jose</w:t>
+            </w:r>
+            <w:proofErr w:type="spellEnd"/>
+            <w:r>
+              <w:rPr>
+                <w:szCs w:val="18"/>
+              </w:rPr>
+              <w:t xml:space="preserve"> </w:t>
+            </w:r>
+            <w:proofErr w:type="spellStart"/>
+            <w:r>
+              <w:rPr>
+                <w:szCs w:val="18"/>
+              </w:rPr>
+              <w:t>Lachira</w:t>
+            </w:r>
+            <w:proofErr w:type="spellEnd"/>
           </w:p>
         </w:tc>
       </w:tr>
@@ -1853,7 +2037,6 @@
           <w:sz w:val="36"/>
           <w:szCs w:val="36"/>
         </w:rPr>
-        <w:lastRenderedPageBreak/>
         <w:t>INDICE</w:t>
       </w:r>
     </w:p>
@@ -2579,12 +2762,6 @@
         </w:rPr>
         <w:t xml:space="preserve">………………………………………………………………………………………………………………………5 </w:t>
       </w:r>
-      <w:r>
-        <w:rPr>
-          <w:noProof/>
-        </w:rPr>
-        <w:tab/>
-      </w:r>
     </w:p>
     <w:p>
       <w:pPr>
@@ -2601,7 +2778,55 @@
         <w:rPr>
           <w:noProof/>
         </w:rPr>
-        <w:t>SPl 4</w:t>
+        <w:t xml:space="preserve">SPl 4: </w:t>
+      </w:r>
+      <w:r>
+        <w:rPr>
+          <w:noProof/>
+        </w:rPr>
+        <w:t xml:space="preserve">Editar </w:t>
+      </w:r>
+      <w:r>
+        <w:rPr>
+          <w:noProof/>
+        </w:rPr>
+        <w:t xml:space="preserve"> </w:t>
+      </w:r>
+      <w:r>
+        <w:rPr>
+          <w:noProof/>
+        </w:rPr>
+        <w:t xml:space="preserve">habitacion por hotel </w:t>
+      </w:r>
+      <w:r>
+        <w:rPr>
+          <w:noProof/>
+        </w:rPr>
+        <w:t>…………….………………………………………………………………………………………….6</w:t>
+      </w:r>
+      <w:r>
+        <w:rPr>
+          <w:noProof/>
+        </w:rPr>
+        <w:tab/>
+      </w:r>
+    </w:p>
+    <w:p>
+      <w:pPr>
+        <w:pStyle w:val="Prrafodelista"/>
+        <w:numPr>
+          <w:ilvl w:val="3"/>
+          <w:numId w:val="7"/>
+        </w:numPr>
+        <w:rPr>
+          <w:rFonts w:eastAsiaTheme="minorEastAsia"/>
+        </w:rPr>
+      </w:pPr>
+      <w:r>
+        <w:rPr>
+          <w:noProof/>
+        </w:rPr>
+        <w:t>SPl 5</w:t>
       </w:r>
       <w:r>
         <w:rPr>
@@ -2655,7 +2880,7 @@
         <w:rPr>
           <w:noProof/>
         </w:rPr>
-        <w:t>6</w:t>
+        <w:t>7</w:t>
       </w:r>
     </w:p>
     <w:p>
@@ -3464,7 +3689,6 @@
       <w:bookmarkEnd w:id="10"/>
       <w:bookmarkEnd w:id="11"/>
       <w:r>
-        <w:lastRenderedPageBreak/>
         <w:t>GENERALIDADES</w:t>
       </w:r>
       <w:bookmarkEnd w:id="12"/>
@@ -4835,21 +5059,7 @@
                 <w:sz w:val="16"/>
                 <w:szCs w:val="16"/>
               </w:rPr>
-              <w:t>Horario de atención(</w:t>
-            </w:r>
-            <w:r>
-              <w:rPr>
-                <w:sz w:val="16"/>
-                <w:szCs w:val="16"/>
-              </w:rPr>
-              <w:t>salida</w:t>
-            </w:r>
-            <w:r>
-              <w:rPr>
-                <w:sz w:val="16"/>
-                <w:szCs w:val="16"/>
-              </w:rPr>
-              <w:t>)</w:t>
+              <w:t>Horario de atención(salida)</w:t>
             </w:r>
           </w:p>
         </w:tc>
@@ -4970,21 +5180,7 @@
                 <w:sz w:val="16"/>
                 <w:szCs w:val="16"/>
               </w:rPr>
-              <w:t>Selecciona el horario de atención(</w:t>
-            </w:r>
-            <w:r>
-              <w:rPr>
-                <w:sz w:val="16"/>
-                <w:szCs w:val="16"/>
-              </w:rPr>
-              <w:t>salida</w:t>
-            </w:r>
-            <w:r>
-              <w:rPr>
-                <w:sz w:val="16"/>
-                <w:szCs w:val="16"/>
-              </w:rPr>
-              <w:t>) del hotel</w:t>
+              <w:t>Selecciona el horario de atención(salida) del hotel</w:t>
             </w:r>
           </w:p>
         </w:tc>
@@ -5855,21 +6051,7 @@
                 <w:sz w:val="16"/>
                 <w:szCs w:val="16"/>
               </w:rPr>
-              <w:t xml:space="preserve">Permitirá </w:t>
-            </w:r>
-            <w:r>
-              <w:rPr>
-                <w:sz w:val="16"/>
-                <w:szCs w:val="16"/>
-              </w:rPr>
-              <w:t>Registrar un hotel</w:t>
-            </w:r>
-            <w:r>
-              <w:rPr>
-                <w:sz w:val="16"/>
-                <w:szCs w:val="16"/>
-              </w:rPr>
-              <w:t>.</w:t>
+              <w:t>Permitirá Registrar un hotel.</w:t>
             </w:r>
           </w:p>
         </w:tc>
@@ -6103,28 +6285,7 @@
                 <w:sz w:val="16"/>
                 <w:szCs w:val="16"/>
               </w:rPr>
-              <w:t xml:space="preserve"> Permitirá salir de la interfaz </w:t>
-            </w:r>
-            <w:r>
-              <w:rPr>
-                <w:sz w:val="16"/>
-                <w:szCs w:val="16"/>
-              </w:rPr>
-              <w:t>Registrar</w:t>
-            </w:r>
-            <w:r>
-              <w:rPr>
-                <w:sz w:val="16"/>
-                <w:szCs w:val="16"/>
-              </w:rPr>
-              <w:t xml:space="preserve"> </w:t>
-            </w:r>
-            <w:r>
-              <w:rPr>
-                <w:sz w:val="16"/>
-                <w:szCs w:val="16"/>
-              </w:rPr>
-              <w:t>hotel.</w:t>
+              <w:t xml:space="preserve"> Permitirá salir de la interfaz Registrar hotel.</w:t>
             </w:r>
           </w:p>
         </w:tc>
@@ -6176,7 +6337,2634 @@
       </w:r>
       <w:proofErr w:type="spellEnd"/>
       <w:r>
-        <w:t xml:space="preserve"> 4</w:t>
+        <w:t xml:space="preserve"> 4: </w:t>
+      </w:r>
+      <w:r>
+        <w:rPr>
+          <w:noProof/>
+        </w:rPr>
+        <w:t xml:space="preserve">Registrar </w:t>
+      </w:r>
+      <w:r>
+        <w:rPr>
+          <w:noProof/>
+        </w:rPr>
+        <w:t xml:space="preserve"> habitacion por hotel</w:t>
+      </w:r>
+      <w:r>
+        <w:t>.</w:t>
+      </w:r>
+    </w:p>
+    <w:p/>
+    <w:p>
+      <w:pPr>
+        <w:rPr>
+          <w:u w:val="single"/>
+        </w:rPr>
+      </w:pPr>
+      <w:r>
+        <w:rPr>
+          <w:u w:val="single"/>
+        </w:rPr>
+        <w:t>INTERFAZ REGISTRAR</w:t>
+      </w:r>
+      <w:r>
+        <w:rPr>
+          <w:u w:val="single"/>
+        </w:rPr>
+        <w:t xml:space="preserve"> HABITACION POR HOTEL</w:t>
+      </w:r>
+    </w:p>
+    <w:tbl>
+      <w:tblPr>
+        <w:tblpPr w:leftFromText="141" w:rightFromText="141" w:vertAnchor="text" w:tblpY="1"/>
+        <w:tblOverlap w:val="never"/>
+        <w:tblW w:w="5000" w:type="pct"/>
+        <w:tblBorders>
+          <w:top w:val="single" w:sz="6" w:space="0" w:color="BBBBBB"/>
+          <w:left w:val="single" w:sz="6" w:space="0" w:color="BBBBBB"/>
+          <w:bottom w:val="single" w:sz="6" w:space="0" w:color="BBBBBB"/>
+          <w:right w:val="single" w:sz="6" w:space="0" w:color="BBBBBB"/>
+          <w:insideH w:val="single" w:sz="6" w:space="0" w:color="BBBBBB"/>
+          <w:insideV w:val="single" w:sz="6" w:space="0" w:color="BBBBBB"/>
+        </w:tblBorders>
+        <w:tblCellMar>
+          <w:left w:w="113" w:type="dxa"/>
+        </w:tblCellMar>
+        <w:tblLook w:val="04A0" w:firstRow="1" w:lastRow="0" w:firstColumn="1" w:lastColumn="0" w:noHBand="0" w:noVBand="1"/>
+      </w:tblPr>
+      <w:tblGrid>
+        <w:gridCol w:w="1311"/>
+        <w:gridCol w:w="1219"/>
+        <w:gridCol w:w="1097"/>
+        <w:gridCol w:w="1160"/>
+        <w:gridCol w:w="1308"/>
+        <w:gridCol w:w="1256"/>
+        <w:gridCol w:w="2235"/>
+      </w:tblGrid>
+      <w:tr>
+        <w:trPr>
+          <w:trHeight w:val="315"/>
+          <w:tblHeader/>
+        </w:trPr>
+        <w:tc>
+          <w:tcPr>
+            <w:tcW w:w="684" w:type="pct"/>
+            <w:tcBorders>
+              <w:bottom w:val="single" w:sz="6" w:space="0" w:color="BBBBBB"/>
+            </w:tcBorders>
+            <w:shd w:val="clear" w:color="auto" w:fill="E5E5E5"/>
+            <w:tcMar>
+              <w:top w:w="15" w:type="dxa"/>
+              <w:left w:w="113" w:type="dxa"/>
+              <w:bottom w:w="15" w:type="dxa"/>
+              <w:right w:w="15" w:type="dxa"/>
+            </w:tcMar>
+            <w:vAlign w:val="center"/>
+            <w:hideMark/>
+          </w:tcPr>
+          <w:p>
+            <w:pPr>
+              <w:tabs>
+                <w:tab w:val="center" w:pos="1339"/>
+              </w:tabs>
+              <w:spacing w:after="0"/>
+              <w:jc w:val="center"/>
+              <w:rPr>
+                <w:sz w:val="16"/>
+                <w:szCs w:val="16"/>
+              </w:rPr>
+            </w:pPr>
+            <w:r>
+              <w:rPr>
+                <w:sz w:val="16"/>
+                <w:szCs w:val="16"/>
+              </w:rPr>
+              <w:t>Grupo /</w:t>
+            </w:r>
+          </w:p>
+          <w:p>
+            <w:pPr>
+              <w:tabs>
+                <w:tab w:val="center" w:pos="1339"/>
+              </w:tabs>
+              <w:spacing w:after="0"/>
+              <w:jc w:val="center"/>
+              <w:rPr>
+                <w:sz w:val="16"/>
+                <w:szCs w:val="16"/>
+              </w:rPr>
+            </w:pPr>
+            <w:r>
+              <w:rPr>
+                <w:sz w:val="16"/>
+                <w:szCs w:val="16"/>
+              </w:rPr>
+              <w:t>Sección Formulario</w:t>
+            </w:r>
+          </w:p>
+        </w:tc>
+        <w:tc>
+          <w:tcPr>
+            <w:tcW w:w="636" w:type="pct"/>
+            <w:shd w:val="clear" w:color="auto" w:fill="E5E5E5"/>
+            <w:tcMar>
+              <w:top w:w="15" w:type="dxa"/>
+              <w:left w:w="113" w:type="dxa"/>
+              <w:bottom w:w="15" w:type="dxa"/>
+              <w:right w:w="15" w:type="dxa"/>
+            </w:tcMar>
+            <w:vAlign w:val="center"/>
+            <w:hideMark/>
+          </w:tcPr>
+          <w:p>
+            <w:pPr>
+              <w:tabs>
+                <w:tab w:val="center" w:pos="1339"/>
+              </w:tabs>
+              <w:spacing w:after="0"/>
+              <w:jc w:val="center"/>
+              <w:rPr>
+                <w:sz w:val="16"/>
+                <w:szCs w:val="16"/>
+              </w:rPr>
+            </w:pPr>
+            <w:r>
+              <w:rPr>
+                <w:sz w:val="16"/>
+                <w:szCs w:val="16"/>
+              </w:rPr>
+              <w:t>Etiqueta /</w:t>
+            </w:r>
+          </w:p>
+          <w:p>
+            <w:pPr>
+              <w:tabs>
+                <w:tab w:val="center" w:pos="1339"/>
+              </w:tabs>
+              <w:spacing w:after="0"/>
+              <w:jc w:val="center"/>
+              <w:rPr>
+                <w:sz w:val="16"/>
+                <w:szCs w:val="16"/>
+              </w:rPr>
+            </w:pPr>
+            <w:r>
+              <w:rPr>
+                <w:sz w:val="16"/>
+                <w:szCs w:val="16"/>
+              </w:rPr>
+              <w:t>(Nombre)</w:t>
+            </w:r>
+          </w:p>
+        </w:tc>
+        <w:tc>
+          <w:tcPr>
+            <w:tcW w:w="572" w:type="pct"/>
+            <w:shd w:val="clear" w:color="auto" w:fill="E5E5E5"/>
+            <w:tcMar>
+              <w:top w:w="15" w:type="dxa"/>
+              <w:left w:w="113" w:type="dxa"/>
+              <w:bottom w:w="15" w:type="dxa"/>
+              <w:right w:w="15" w:type="dxa"/>
+            </w:tcMar>
+            <w:vAlign w:val="center"/>
+            <w:hideMark/>
+          </w:tcPr>
+          <w:p>
+            <w:pPr>
+              <w:spacing w:after="0"/>
+              <w:jc w:val="center"/>
+              <w:rPr>
+                <w:sz w:val="16"/>
+                <w:szCs w:val="16"/>
+              </w:rPr>
+            </w:pPr>
+            <w:r>
+              <w:rPr>
+                <w:sz w:val="16"/>
+                <w:szCs w:val="16"/>
+              </w:rPr>
+              <w:t>Tipo de Dato</w:t>
+            </w:r>
+          </w:p>
+        </w:tc>
+        <w:tc>
+          <w:tcPr>
+            <w:tcW w:w="605" w:type="pct"/>
+            <w:shd w:val="clear" w:color="auto" w:fill="E5E5E5"/>
+            <w:tcMar>
+              <w:top w:w="15" w:type="dxa"/>
+              <w:left w:w="113" w:type="dxa"/>
+              <w:bottom w:w="15" w:type="dxa"/>
+              <w:right w:w="15" w:type="dxa"/>
+            </w:tcMar>
+            <w:vAlign w:val="center"/>
+            <w:hideMark/>
+          </w:tcPr>
+          <w:p>
+            <w:pPr>
+              <w:spacing w:after="0"/>
+              <w:jc w:val="center"/>
+              <w:rPr>
+                <w:sz w:val="16"/>
+                <w:szCs w:val="16"/>
+              </w:rPr>
+            </w:pPr>
+            <w:r>
+              <w:rPr>
+                <w:sz w:val="16"/>
+                <w:szCs w:val="16"/>
+              </w:rPr>
+              <w:t>Longitud</w:t>
+            </w:r>
+          </w:p>
+          <w:p>
+            <w:pPr>
+              <w:spacing w:after="0"/>
+              <w:jc w:val="center"/>
+              <w:rPr>
+                <w:sz w:val="16"/>
+                <w:szCs w:val="16"/>
+              </w:rPr>
+            </w:pPr>
+            <w:r>
+              <w:rPr>
+                <w:sz w:val="16"/>
+                <w:szCs w:val="16"/>
+              </w:rPr>
+              <w:t>(Min – Max)</w:t>
+            </w:r>
+          </w:p>
+        </w:tc>
+        <w:tc>
+          <w:tcPr>
+            <w:tcW w:w="682" w:type="pct"/>
+            <w:shd w:val="clear" w:color="auto" w:fill="E5E5E5"/>
+            <w:tcMar>
+              <w:top w:w="15" w:type="dxa"/>
+              <w:left w:w="113" w:type="dxa"/>
+              <w:bottom w:w="15" w:type="dxa"/>
+              <w:right w:w="15" w:type="dxa"/>
+            </w:tcMar>
+            <w:vAlign w:val="center"/>
+            <w:hideMark/>
+          </w:tcPr>
+          <w:p>
+            <w:pPr>
+              <w:spacing w:after="0"/>
+              <w:jc w:val="center"/>
+              <w:rPr>
+                <w:sz w:val="16"/>
+                <w:szCs w:val="16"/>
+              </w:rPr>
+            </w:pPr>
+            <w:r>
+              <w:rPr>
+                <w:sz w:val="16"/>
+                <w:szCs w:val="16"/>
+              </w:rPr>
+              <w:t>Formato</w:t>
+            </w:r>
+          </w:p>
+        </w:tc>
+        <w:tc>
+          <w:tcPr>
+            <w:tcW w:w="655" w:type="pct"/>
+            <w:shd w:val="clear" w:color="auto" w:fill="E5E5E5"/>
+            <w:tcMar>
+              <w:top w:w="15" w:type="dxa"/>
+              <w:left w:w="113" w:type="dxa"/>
+              <w:bottom w:w="15" w:type="dxa"/>
+              <w:right w:w="15" w:type="dxa"/>
+            </w:tcMar>
+            <w:vAlign w:val="center"/>
+            <w:hideMark/>
+          </w:tcPr>
+          <w:p>
+            <w:pPr>
+              <w:spacing w:after="0"/>
+              <w:jc w:val="center"/>
+              <w:rPr>
+                <w:sz w:val="16"/>
+                <w:szCs w:val="16"/>
+              </w:rPr>
+            </w:pPr>
+            <w:r>
+              <w:rPr>
+                <w:sz w:val="16"/>
+                <w:szCs w:val="16"/>
+              </w:rPr>
+              <w:t>Descripción</w:t>
+            </w:r>
+          </w:p>
+        </w:tc>
+        <w:tc>
+          <w:tcPr>
+            <w:tcW w:w="1166" w:type="pct"/>
+            <w:shd w:val="clear" w:color="auto" w:fill="E5E5E5"/>
+            <w:tcMar>
+              <w:top w:w="113" w:type="dxa"/>
+              <w:left w:w="113" w:type="dxa"/>
+              <w:bottom w:w="113" w:type="dxa"/>
+              <w:right w:w="113" w:type="dxa"/>
+            </w:tcMar>
+            <w:vAlign w:val="center"/>
+            <w:hideMark/>
+          </w:tcPr>
+          <w:p>
+            <w:pPr>
+              <w:spacing w:after="0"/>
+              <w:jc w:val="center"/>
+              <w:rPr>
+                <w:sz w:val="16"/>
+                <w:szCs w:val="16"/>
+              </w:rPr>
+            </w:pPr>
+            <w:r>
+              <w:rPr>
+                <w:sz w:val="16"/>
+                <w:szCs w:val="16"/>
+              </w:rPr>
+              <w:t>Reglas y Validaciones</w:t>
+            </w:r>
+          </w:p>
+        </w:tc>
+      </w:tr>
+      <w:tr>
+        <w:trPr>
+          <w:trHeight w:val="606"/>
+        </w:trPr>
+        <w:tc>
+          <w:tcPr>
+            <w:tcW w:w="684" w:type="pct"/>
+            <w:vMerge w:val="restart"/>
+            <w:tcBorders>
+              <w:bottom w:val="single" w:sz="4" w:space="0" w:color="D9D9D9" w:themeColor="background1" w:themeShade="D9"/>
+            </w:tcBorders>
+            <w:shd w:val="clear" w:color="auto" w:fill="FFFFFF"/>
+            <w:tcMar>
+              <w:top w:w="15" w:type="dxa"/>
+              <w:left w:w="113" w:type="dxa"/>
+              <w:bottom w:w="15" w:type="dxa"/>
+              <w:right w:w="15" w:type="dxa"/>
+            </w:tcMar>
+            <w:vAlign w:val="center"/>
+          </w:tcPr>
+          <w:p>
+            <w:pPr>
+              <w:spacing w:after="0"/>
+              <w:jc w:val="center"/>
+              <w:rPr>
+                <w:sz w:val="16"/>
+                <w:szCs w:val="16"/>
+              </w:rPr>
+            </w:pPr>
+            <w:r>
+              <w:rPr>
+                <w:sz w:val="16"/>
+                <w:szCs w:val="16"/>
+              </w:rPr>
+              <w:t>Registrar</w:t>
+            </w:r>
+            <w:r>
+              <w:rPr>
+                <w:sz w:val="16"/>
+                <w:szCs w:val="16"/>
+              </w:rPr>
+              <w:t xml:space="preserve"> habitación por hotel</w:t>
+            </w:r>
+          </w:p>
+        </w:tc>
+        <w:tc>
+          <w:tcPr>
+            <w:tcW w:w="636" w:type="pct"/>
+            <w:shd w:val="clear" w:color="auto" w:fill="FFFFFF"/>
+            <w:tcMar>
+              <w:top w:w="15" w:type="dxa"/>
+              <w:left w:w="113" w:type="dxa"/>
+              <w:bottom w:w="15" w:type="dxa"/>
+              <w:right w:w="15" w:type="dxa"/>
+            </w:tcMar>
+            <w:vAlign w:val="center"/>
+          </w:tcPr>
+          <w:p>
+            <w:pPr>
+              <w:spacing w:after="0"/>
+              <w:rPr>
+                <w:sz w:val="16"/>
+                <w:szCs w:val="16"/>
+              </w:rPr>
+            </w:pPr>
+            <w:r>
+              <w:rPr>
+                <w:sz w:val="16"/>
+                <w:szCs w:val="16"/>
+              </w:rPr>
+              <w:t>Numero de habitación</w:t>
+            </w:r>
+          </w:p>
+        </w:tc>
+        <w:tc>
+          <w:tcPr>
+            <w:tcW w:w="572" w:type="pct"/>
+            <w:shd w:val="clear" w:color="auto" w:fill="FFFFFF"/>
+            <w:tcMar>
+              <w:top w:w="15" w:type="dxa"/>
+              <w:left w:w="113" w:type="dxa"/>
+              <w:bottom w:w="15" w:type="dxa"/>
+              <w:right w:w="15" w:type="dxa"/>
+            </w:tcMar>
+            <w:vAlign w:val="center"/>
+          </w:tcPr>
+          <w:p>
+            <w:pPr>
+              <w:spacing w:after="0"/>
+              <w:jc w:val="center"/>
+              <w:rPr>
+                <w:sz w:val="16"/>
+                <w:szCs w:val="16"/>
+              </w:rPr>
+            </w:pPr>
+            <w:r>
+              <w:rPr>
+                <w:sz w:val="16"/>
+                <w:szCs w:val="16"/>
+              </w:rPr>
+              <w:t>Caja de Texto</w:t>
+            </w:r>
+          </w:p>
+        </w:tc>
+        <w:tc>
+          <w:tcPr>
+            <w:tcW w:w="605" w:type="pct"/>
+            <w:shd w:val="clear" w:color="auto" w:fill="FFFFFF"/>
+            <w:tcMar>
+              <w:top w:w="15" w:type="dxa"/>
+              <w:left w:w="113" w:type="dxa"/>
+              <w:bottom w:w="15" w:type="dxa"/>
+              <w:right w:w="15" w:type="dxa"/>
+            </w:tcMar>
+            <w:vAlign w:val="center"/>
+          </w:tcPr>
+          <w:p>
+            <w:pPr>
+              <w:spacing w:after="0"/>
+              <w:jc w:val="center"/>
+              <w:rPr>
+                <w:sz w:val="16"/>
+                <w:szCs w:val="16"/>
+              </w:rPr>
+            </w:pPr>
+            <w:r>
+              <w:rPr>
+                <w:sz w:val="16"/>
+                <w:szCs w:val="16"/>
+              </w:rPr>
+              <w:t>1 – 5</w:t>
+            </w:r>
+          </w:p>
+        </w:tc>
+        <w:tc>
+          <w:tcPr>
+            <w:tcW w:w="682" w:type="pct"/>
+            <w:shd w:val="clear" w:color="auto" w:fill="FFFFFF"/>
+            <w:tcMar>
+              <w:top w:w="15" w:type="dxa"/>
+              <w:left w:w="113" w:type="dxa"/>
+              <w:bottom w:w="15" w:type="dxa"/>
+              <w:right w:w="15" w:type="dxa"/>
+            </w:tcMar>
+            <w:vAlign w:val="center"/>
+          </w:tcPr>
+          <w:p>
+            <w:pPr>
+              <w:spacing w:after="0"/>
+              <w:jc w:val="center"/>
+              <w:rPr>
+                <w:sz w:val="16"/>
+                <w:szCs w:val="16"/>
+              </w:rPr>
+            </w:pPr>
+            <w:r>
+              <w:rPr>
+                <w:sz w:val="16"/>
+                <w:szCs w:val="16"/>
+              </w:rPr>
+              <w:t>Numérico</w:t>
+            </w:r>
+          </w:p>
+        </w:tc>
+        <w:tc>
+          <w:tcPr>
+            <w:tcW w:w="655" w:type="pct"/>
+            <w:shd w:val="clear" w:color="auto" w:fill="FFFFFF"/>
+            <w:tcMar>
+              <w:top w:w="15" w:type="dxa"/>
+              <w:left w:w="113" w:type="dxa"/>
+              <w:bottom w:w="15" w:type="dxa"/>
+              <w:right w:w="15" w:type="dxa"/>
+            </w:tcMar>
+            <w:vAlign w:val="center"/>
+          </w:tcPr>
+          <w:p>
+            <w:pPr>
+              <w:spacing w:after="0"/>
+              <w:rPr>
+                <w:sz w:val="16"/>
+                <w:szCs w:val="16"/>
+              </w:rPr>
+            </w:pPr>
+            <w:r>
+              <w:rPr>
+                <w:sz w:val="16"/>
+                <w:szCs w:val="16"/>
+              </w:rPr>
+              <w:t>Registra</w:t>
+            </w:r>
+            <w:r>
+              <w:rPr>
+                <w:sz w:val="16"/>
+                <w:szCs w:val="16"/>
+              </w:rPr>
+              <w:t xml:space="preserve"> el número de habitación de un hotel. </w:t>
+            </w:r>
+          </w:p>
+        </w:tc>
+        <w:tc>
+          <w:tcPr>
+            <w:tcW w:w="1166" w:type="pct"/>
+            <w:shd w:val="clear" w:color="auto" w:fill="FFFFFF"/>
+            <w:tcMar>
+              <w:top w:w="113" w:type="dxa"/>
+              <w:left w:w="113" w:type="dxa"/>
+              <w:bottom w:w="113" w:type="dxa"/>
+              <w:right w:w="113" w:type="dxa"/>
+            </w:tcMar>
+            <w:vAlign w:val="center"/>
+          </w:tcPr>
+          <w:p>
+            <w:pPr>
+              <w:pStyle w:val="Prrafodelista"/>
+              <w:numPr>
+                <w:ilvl w:val="0"/>
+                <w:numId w:val="10"/>
+              </w:numPr>
+              <w:spacing w:before="0" w:after="0"/>
+              <w:ind w:left="113" w:hanging="113"/>
+              <w:rPr>
+                <w:sz w:val="16"/>
+                <w:szCs w:val="16"/>
+              </w:rPr>
+            </w:pPr>
+            <w:r>
+              <w:rPr>
+                <w:sz w:val="16"/>
+                <w:szCs w:val="16"/>
+              </w:rPr>
+              <w:t>Editable.</w:t>
+            </w:r>
+          </w:p>
+          <w:p>
+            <w:pPr>
+              <w:pStyle w:val="Prrafodelista"/>
+              <w:numPr>
+                <w:ilvl w:val="0"/>
+                <w:numId w:val="10"/>
+              </w:numPr>
+              <w:spacing w:before="0" w:after="0"/>
+              <w:ind w:left="113" w:hanging="113"/>
+              <w:rPr>
+                <w:sz w:val="16"/>
+                <w:szCs w:val="16"/>
+              </w:rPr>
+            </w:pPr>
+            <w:r>
+              <w:rPr>
+                <w:sz w:val="16"/>
+                <w:szCs w:val="16"/>
+              </w:rPr>
+              <w:t>Solo se permita ingresar números.</w:t>
+            </w:r>
+          </w:p>
+          <w:p>
+            <w:pPr>
+              <w:pStyle w:val="Prrafodelista"/>
+              <w:spacing w:before="0" w:after="0"/>
+              <w:ind w:left="113"/>
+              <w:rPr>
+                <w:sz w:val="16"/>
+                <w:szCs w:val="16"/>
+              </w:rPr>
+            </w:pPr>
+          </w:p>
+        </w:tc>
+      </w:tr>
+      <w:tr>
+        <w:trPr>
+          <w:trHeight w:val="442"/>
+        </w:trPr>
+        <w:tc>
+          <w:tcPr>
+            <w:tcW w:w="684" w:type="pct"/>
+            <w:vMerge/>
+            <w:tcBorders>
+              <w:top w:val="single" w:sz="4" w:space="0" w:color="D9D9D9" w:themeColor="background1" w:themeShade="D9"/>
+              <w:bottom w:val="single" w:sz="4" w:space="0" w:color="D9D9D9" w:themeColor="background1" w:themeShade="D9"/>
+            </w:tcBorders>
+            <w:shd w:val="clear" w:color="auto" w:fill="FFFFFF"/>
+            <w:tcMar>
+              <w:top w:w="15" w:type="dxa"/>
+              <w:left w:w="113" w:type="dxa"/>
+              <w:bottom w:w="15" w:type="dxa"/>
+              <w:right w:w="15" w:type="dxa"/>
+            </w:tcMar>
+            <w:vAlign w:val="center"/>
+          </w:tcPr>
+          <w:p>
+            <w:pPr>
+              <w:spacing w:after="0"/>
+              <w:jc w:val="center"/>
+              <w:rPr>
+                <w:sz w:val="16"/>
+                <w:szCs w:val="16"/>
+              </w:rPr>
+            </w:pPr>
+          </w:p>
+        </w:tc>
+        <w:tc>
+          <w:tcPr>
+            <w:tcW w:w="636" w:type="pct"/>
+            <w:shd w:val="clear" w:color="auto" w:fill="FFFFFF"/>
+            <w:tcMar>
+              <w:top w:w="15" w:type="dxa"/>
+              <w:left w:w="113" w:type="dxa"/>
+              <w:bottom w:w="15" w:type="dxa"/>
+              <w:right w:w="15" w:type="dxa"/>
+            </w:tcMar>
+            <w:vAlign w:val="center"/>
+          </w:tcPr>
+          <w:p>
+            <w:pPr>
+              <w:spacing w:after="0"/>
+              <w:rPr>
+                <w:sz w:val="16"/>
+                <w:szCs w:val="16"/>
+              </w:rPr>
+            </w:pPr>
+            <w:r>
+              <w:rPr>
+                <w:sz w:val="16"/>
+                <w:szCs w:val="16"/>
+              </w:rPr>
+              <w:t>Piso</w:t>
+            </w:r>
+          </w:p>
+        </w:tc>
+        <w:tc>
+          <w:tcPr>
+            <w:tcW w:w="572" w:type="pct"/>
+            <w:shd w:val="clear" w:color="auto" w:fill="FFFFFF"/>
+            <w:tcMar>
+              <w:top w:w="15" w:type="dxa"/>
+              <w:left w:w="113" w:type="dxa"/>
+              <w:bottom w:w="15" w:type="dxa"/>
+              <w:right w:w="15" w:type="dxa"/>
+            </w:tcMar>
+            <w:vAlign w:val="center"/>
+          </w:tcPr>
+          <w:p>
+            <w:pPr>
+              <w:spacing w:after="0"/>
+              <w:jc w:val="center"/>
+              <w:rPr>
+                <w:sz w:val="16"/>
+                <w:szCs w:val="16"/>
+              </w:rPr>
+            </w:pPr>
+            <w:proofErr w:type="spellStart"/>
+            <w:r>
+              <w:rPr>
+                <w:sz w:val="16"/>
+                <w:szCs w:val="16"/>
+              </w:rPr>
+              <w:t>Combobox</w:t>
+            </w:r>
+            <w:proofErr w:type="spellEnd"/>
+          </w:p>
+        </w:tc>
+        <w:tc>
+          <w:tcPr>
+            <w:tcW w:w="605" w:type="pct"/>
+            <w:shd w:val="clear" w:color="auto" w:fill="FFFFFF"/>
+            <w:tcMar>
+              <w:top w:w="15" w:type="dxa"/>
+              <w:left w:w="113" w:type="dxa"/>
+              <w:bottom w:w="15" w:type="dxa"/>
+              <w:right w:w="15" w:type="dxa"/>
+            </w:tcMar>
+            <w:vAlign w:val="center"/>
+          </w:tcPr>
+          <w:p>
+            <w:pPr>
+              <w:spacing w:after="0"/>
+              <w:jc w:val="center"/>
+              <w:rPr>
+                <w:sz w:val="16"/>
+                <w:szCs w:val="16"/>
+              </w:rPr>
+            </w:pPr>
+            <w:r>
+              <w:rPr>
+                <w:sz w:val="16"/>
+                <w:szCs w:val="16"/>
+              </w:rPr>
+              <w:t>-</w:t>
+            </w:r>
+          </w:p>
+        </w:tc>
+        <w:tc>
+          <w:tcPr>
+            <w:tcW w:w="682" w:type="pct"/>
+            <w:shd w:val="clear" w:color="auto" w:fill="FFFFFF"/>
+            <w:tcMar>
+              <w:top w:w="15" w:type="dxa"/>
+              <w:left w:w="113" w:type="dxa"/>
+              <w:bottom w:w="15" w:type="dxa"/>
+              <w:right w:w="15" w:type="dxa"/>
+            </w:tcMar>
+            <w:vAlign w:val="center"/>
+          </w:tcPr>
+          <w:p>
+            <w:pPr>
+              <w:spacing w:after="0"/>
+              <w:jc w:val="center"/>
+              <w:rPr>
+                <w:sz w:val="16"/>
+                <w:szCs w:val="16"/>
+              </w:rPr>
+            </w:pPr>
+            <w:r>
+              <w:rPr>
+                <w:sz w:val="16"/>
+                <w:szCs w:val="16"/>
+              </w:rPr>
+              <w:t>Numérico</w:t>
+            </w:r>
+          </w:p>
+        </w:tc>
+        <w:tc>
+          <w:tcPr>
+            <w:tcW w:w="655" w:type="pct"/>
+            <w:shd w:val="clear" w:color="auto" w:fill="FFFFFF"/>
+            <w:tcMar>
+              <w:top w:w="15" w:type="dxa"/>
+              <w:left w:w="113" w:type="dxa"/>
+              <w:bottom w:w="15" w:type="dxa"/>
+              <w:right w:w="15" w:type="dxa"/>
+            </w:tcMar>
+            <w:vAlign w:val="center"/>
+          </w:tcPr>
+          <w:p>
+            <w:pPr>
+              <w:spacing w:after="0"/>
+              <w:rPr>
+                <w:sz w:val="16"/>
+                <w:szCs w:val="16"/>
+              </w:rPr>
+            </w:pPr>
+            <w:r>
+              <w:rPr>
+                <w:sz w:val="16"/>
+                <w:szCs w:val="16"/>
+              </w:rPr>
+              <w:t>Registra</w:t>
+            </w:r>
+            <w:r>
+              <w:rPr>
+                <w:sz w:val="16"/>
+                <w:szCs w:val="16"/>
+              </w:rPr>
+              <w:t xml:space="preserve"> el piso de la habitación.</w:t>
+            </w:r>
+          </w:p>
+        </w:tc>
+        <w:tc>
+          <w:tcPr>
+            <w:tcW w:w="1166" w:type="pct"/>
+            <w:shd w:val="clear" w:color="auto" w:fill="FFFFFF"/>
+            <w:tcMar>
+              <w:top w:w="113" w:type="dxa"/>
+              <w:left w:w="113" w:type="dxa"/>
+              <w:bottom w:w="113" w:type="dxa"/>
+              <w:right w:w="113" w:type="dxa"/>
+            </w:tcMar>
+            <w:vAlign w:val="center"/>
+          </w:tcPr>
+          <w:p>
+            <w:pPr>
+              <w:pStyle w:val="Prrafodelista"/>
+              <w:numPr>
+                <w:ilvl w:val="0"/>
+                <w:numId w:val="10"/>
+              </w:numPr>
+              <w:spacing w:before="0" w:after="0"/>
+              <w:ind w:left="113" w:hanging="113"/>
+              <w:rPr>
+                <w:sz w:val="16"/>
+                <w:szCs w:val="16"/>
+              </w:rPr>
+            </w:pPr>
+            <w:r>
+              <w:rPr>
+                <w:sz w:val="16"/>
+                <w:szCs w:val="16"/>
+              </w:rPr>
+              <w:t>No Editable.</w:t>
+            </w:r>
+          </w:p>
+          <w:p>
+            <w:pPr>
+              <w:pStyle w:val="Prrafodelista"/>
+              <w:spacing w:before="0" w:after="0"/>
+              <w:ind w:left="113"/>
+              <w:rPr>
+                <w:sz w:val="16"/>
+                <w:szCs w:val="16"/>
+              </w:rPr>
+            </w:pPr>
+          </w:p>
+        </w:tc>
+      </w:tr>
+      <w:tr>
+        <w:trPr>
+          <w:trHeight w:val="347"/>
+        </w:trPr>
+        <w:tc>
+          <w:tcPr>
+            <w:tcW w:w="684" w:type="pct"/>
+            <w:vMerge/>
+            <w:tcBorders>
+              <w:top w:val="single" w:sz="4" w:space="0" w:color="D9D9D9" w:themeColor="background1" w:themeShade="D9"/>
+              <w:bottom w:val="single" w:sz="4" w:space="0" w:color="D9D9D9" w:themeColor="background1" w:themeShade="D9"/>
+            </w:tcBorders>
+            <w:shd w:val="clear" w:color="auto" w:fill="FFFFFF"/>
+            <w:tcMar>
+              <w:top w:w="15" w:type="dxa"/>
+              <w:left w:w="113" w:type="dxa"/>
+              <w:bottom w:w="15" w:type="dxa"/>
+              <w:right w:w="15" w:type="dxa"/>
+            </w:tcMar>
+          </w:tcPr>
+          <w:p>
+            <w:pPr>
+              <w:spacing w:after="0"/>
+              <w:jc w:val="center"/>
+              <w:rPr>
+                <w:sz w:val="16"/>
+                <w:szCs w:val="16"/>
+              </w:rPr>
+            </w:pPr>
+          </w:p>
+        </w:tc>
+        <w:tc>
+          <w:tcPr>
+            <w:tcW w:w="636" w:type="pct"/>
+            <w:shd w:val="clear" w:color="auto" w:fill="FFFFFF"/>
+            <w:tcMar>
+              <w:top w:w="15" w:type="dxa"/>
+              <w:left w:w="113" w:type="dxa"/>
+              <w:bottom w:w="15" w:type="dxa"/>
+              <w:right w:w="15" w:type="dxa"/>
+            </w:tcMar>
+            <w:vAlign w:val="center"/>
+          </w:tcPr>
+          <w:p>
+            <w:pPr>
+              <w:spacing w:after="0"/>
+              <w:rPr>
+                <w:sz w:val="16"/>
+                <w:szCs w:val="16"/>
+              </w:rPr>
+            </w:pPr>
+            <w:r>
+              <w:rPr>
+                <w:sz w:val="16"/>
+                <w:szCs w:val="16"/>
+              </w:rPr>
+              <w:t xml:space="preserve">Descripción </w:t>
+            </w:r>
+          </w:p>
+        </w:tc>
+        <w:tc>
+          <w:tcPr>
+            <w:tcW w:w="572" w:type="pct"/>
+            <w:shd w:val="clear" w:color="auto" w:fill="FFFFFF"/>
+            <w:tcMar>
+              <w:top w:w="15" w:type="dxa"/>
+              <w:left w:w="113" w:type="dxa"/>
+              <w:bottom w:w="15" w:type="dxa"/>
+              <w:right w:w="15" w:type="dxa"/>
+            </w:tcMar>
+            <w:vAlign w:val="center"/>
+          </w:tcPr>
+          <w:p>
+            <w:pPr>
+              <w:spacing w:after="0"/>
+              <w:jc w:val="center"/>
+              <w:rPr>
+                <w:sz w:val="16"/>
+                <w:szCs w:val="16"/>
+              </w:rPr>
+            </w:pPr>
+            <w:r>
+              <w:rPr>
+                <w:sz w:val="16"/>
+                <w:szCs w:val="16"/>
+              </w:rPr>
+              <w:t>Caja de Texto</w:t>
+            </w:r>
+          </w:p>
+        </w:tc>
+        <w:tc>
+          <w:tcPr>
+            <w:tcW w:w="605" w:type="pct"/>
+            <w:shd w:val="clear" w:color="auto" w:fill="FFFFFF"/>
+            <w:tcMar>
+              <w:top w:w="15" w:type="dxa"/>
+              <w:left w:w="113" w:type="dxa"/>
+              <w:bottom w:w="15" w:type="dxa"/>
+              <w:right w:w="15" w:type="dxa"/>
+            </w:tcMar>
+            <w:vAlign w:val="center"/>
+          </w:tcPr>
+          <w:p>
+            <w:pPr>
+              <w:spacing w:after="0"/>
+              <w:jc w:val="center"/>
+              <w:rPr>
+                <w:sz w:val="16"/>
+                <w:szCs w:val="16"/>
+              </w:rPr>
+            </w:pPr>
+            <w:r>
+              <w:rPr>
+                <w:sz w:val="16"/>
+                <w:szCs w:val="16"/>
+              </w:rPr>
+              <w:t>1 – 20</w:t>
+            </w:r>
+          </w:p>
+        </w:tc>
+        <w:tc>
+          <w:tcPr>
+            <w:tcW w:w="682" w:type="pct"/>
+            <w:shd w:val="clear" w:color="auto" w:fill="FFFFFF"/>
+            <w:tcMar>
+              <w:top w:w="15" w:type="dxa"/>
+              <w:left w:w="113" w:type="dxa"/>
+              <w:bottom w:w="15" w:type="dxa"/>
+              <w:right w:w="15" w:type="dxa"/>
+            </w:tcMar>
+            <w:vAlign w:val="center"/>
+          </w:tcPr>
+          <w:p>
+            <w:pPr>
+              <w:spacing w:after="0"/>
+              <w:jc w:val="center"/>
+              <w:rPr>
+                <w:sz w:val="16"/>
+                <w:szCs w:val="16"/>
+              </w:rPr>
+            </w:pPr>
+            <w:r>
+              <w:rPr>
+                <w:sz w:val="16"/>
+                <w:szCs w:val="16"/>
+              </w:rPr>
+              <w:t>Cadena</w:t>
+            </w:r>
+          </w:p>
+        </w:tc>
+        <w:tc>
+          <w:tcPr>
+            <w:tcW w:w="655" w:type="pct"/>
+            <w:shd w:val="clear" w:color="auto" w:fill="FFFFFF"/>
+            <w:tcMar>
+              <w:top w:w="15" w:type="dxa"/>
+              <w:left w:w="113" w:type="dxa"/>
+              <w:bottom w:w="15" w:type="dxa"/>
+              <w:right w:w="15" w:type="dxa"/>
+            </w:tcMar>
+            <w:vAlign w:val="center"/>
+          </w:tcPr>
+          <w:p>
+            <w:pPr>
+              <w:spacing w:after="0"/>
+              <w:rPr>
+                <w:sz w:val="16"/>
+                <w:szCs w:val="16"/>
+              </w:rPr>
+            </w:pPr>
+            <w:r>
+              <w:rPr>
+                <w:sz w:val="16"/>
+                <w:szCs w:val="16"/>
+              </w:rPr>
+              <w:t>Registra</w:t>
+            </w:r>
+            <w:r>
+              <w:rPr>
+                <w:sz w:val="16"/>
+                <w:szCs w:val="16"/>
+              </w:rPr>
+              <w:t xml:space="preserve"> la descripción de la habitación.</w:t>
+            </w:r>
+          </w:p>
+        </w:tc>
+        <w:tc>
+          <w:tcPr>
+            <w:tcW w:w="1166" w:type="pct"/>
+            <w:shd w:val="clear" w:color="auto" w:fill="FFFFFF"/>
+            <w:tcMar>
+              <w:top w:w="113" w:type="dxa"/>
+              <w:left w:w="113" w:type="dxa"/>
+              <w:bottom w:w="113" w:type="dxa"/>
+              <w:right w:w="113" w:type="dxa"/>
+            </w:tcMar>
+            <w:vAlign w:val="center"/>
+          </w:tcPr>
+          <w:p>
+            <w:pPr>
+              <w:pStyle w:val="Prrafodelista"/>
+              <w:numPr>
+                <w:ilvl w:val="0"/>
+                <w:numId w:val="10"/>
+              </w:numPr>
+              <w:spacing w:before="0" w:after="0"/>
+              <w:ind w:left="113" w:hanging="113"/>
+              <w:rPr>
+                <w:sz w:val="16"/>
+                <w:szCs w:val="16"/>
+              </w:rPr>
+            </w:pPr>
+            <w:r>
+              <w:rPr>
+                <w:sz w:val="16"/>
+                <w:szCs w:val="16"/>
+              </w:rPr>
+              <w:t>Editable.</w:t>
+            </w:r>
+          </w:p>
+          <w:p>
+            <w:pPr>
+              <w:pStyle w:val="Prrafodelista"/>
+              <w:numPr>
+                <w:ilvl w:val="0"/>
+                <w:numId w:val="10"/>
+              </w:numPr>
+              <w:spacing w:before="0" w:after="0"/>
+              <w:ind w:left="113" w:hanging="113"/>
+              <w:rPr>
+                <w:sz w:val="16"/>
+                <w:szCs w:val="16"/>
+              </w:rPr>
+            </w:pPr>
+            <w:r>
+              <w:rPr>
+                <w:sz w:val="16"/>
+                <w:szCs w:val="16"/>
+              </w:rPr>
+              <w:t>Solo se permita ingresar texto.</w:t>
+            </w:r>
+          </w:p>
+          <w:p>
+            <w:pPr>
+              <w:pStyle w:val="Prrafodelista"/>
+              <w:spacing w:before="0" w:after="0"/>
+              <w:ind w:left="113"/>
+              <w:rPr>
+                <w:sz w:val="16"/>
+                <w:szCs w:val="16"/>
+              </w:rPr>
+            </w:pPr>
+          </w:p>
+        </w:tc>
+      </w:tr>
+      <w:tr>
+        <w:trPr>
+          <w:trHeight w:val="456"/>
+        </w:trPr>
+        <w:tc>
+          <w:tcPr>
+            <w:tcW w:w="684" w:type="pct"/>
+            <w:vMerge/>
+            <w:tcBorders>
+              <w:top w:val="single" w:sz="4" w:space="0" w:color="D9D9D9" w:themeColor="background1" w:themeShade="D9"/>
+              <w:bottom w:val="single" w:sz="4" w:space="0" w:color="D9D9D9" w:themeColor="background1" w:themeShade="D9"/>
+            </w:tcBorders>
+            <w:shd w:val="clear" w:color="auto" w:fill="FFFFFF"/>
+            <w:tcMar>
+              <w:top w:w="15" w:type="dxa"/>
+              <w:left w:w="113" w:type="dxa"/>
+              <w:bottom w:w="15" w:type="dxa"/>
+              <w:right w:w="15" w:type="dxa"/>
+            </w:tcMar>
+          </w:tcPr>
+          <w:p>
+            <w:pPr>
+              <w:spacing w:after="0"/>
+              <w:jc w:val="center"/>
+              <w:rPr>
+                <w:sz w:val="16"/>
+                <w:szCs w:val="16"/>
+              </w:rPr>
+            </w:pPr>
+          </w:p>
+        </w:tc>
+        <w:tc>
+          <w:tcPr>
+            <w:tcW w:w="636" w:type="pct"/>
+            <w:shd w:val="clear" w:color="auto" w:fill="FFFFFF"/>
+            <w:tcMar>
+              <w:top w:w="15" w:type="dxa"/>
+              <w:left w:w="113" w:type="dxa"/>
+              <w:bottom w:w="15" w:type="dxa"/>
+              <w:right w:w="15" w:type="dxa"/>
+            </w:tcMar>
+            <w:vAlign w:val="center"/>
+          </w:tcPr>
+          <w:p>
+            <w:pPr>
+              <w:spacing w:after="0"/>
+              <w:rPr>
+                <w:sz w:val="16"/>
+                <w:szCs w:val="16"/>
+              </w:rPr>
+            </w:pPr>
+            <w:r>
+              <w:rPr>
+                <w:sz w:val="16"/>
+                <w:szCs w:val="16"/>
+              </w:rPr>
+              <w:t>Características</w:t>
+            </w:r>
+          </w:p>
+        </w:tc>
+        <w:tc>
+          <w:tcPr>
+            <w:tcW w:w="572" w:type="pct"/>
+            <w:shd w:val="clear" w:color="auto" w:fill="FFFFFF"/>
+            <w:tcMar>
+              <w:top w:w="15" w:type="dxa"/>
+              <w:left w:w="113" w:type="dxa"/>
+              <w:bottom w:w="15" w:type="dxa"/>
+              <w:right w:w="15" w:type="dxa"/>
+            </w:tcMar>
+            <w:vAlign w:val="center"/>
+          </w:tcPr>
+          <w:p>
+            <w:pPr>
+              <w:spacing w:after="0"/>
+              <w:jc w:val="center"/>
+              <w:rPr>
+                <w:sz w:val="16"/>
+                <w:szCs w:val="16"/>
+              </w:rPr>
+            </w:pPr>
+            <w:r>
+              <w:rPr>
+                <w:sz w:val="16"/>
+                <w:szCs w:val="16"/>
+              </w:rPr>
+              <w:t>Caja de Texto</w:t>
+            </w:r>
+          </w:p>
+        </w:tc>
+        <w:tc>
+          <w:tcPr>
+            <w:tcW w:w="605" w:type="pct"/>
+            <w:shd w:val="clear" w:color="auto" w:fill="FFFFFF"/>
+            <w:tcMar>
+              <w:top w:w="15" w:type="dxa"/>
+              <w:left w:w="113" w:type="dxa"/>
+              <w:bottom w:w="15" w:type="dxa"/>
+              <w:right w:w="15" w:type="dxa"/>
+            </w:tcMar>
+            <w:vAlign w:val="center"/>
+          </w:tcPr>
+          <w:p>
+            <w:pPr>
+              <w:spacing w:after="0"/>
+              <w:jc w:val="center"/>
+              <w:rPr>
+                <w:sz w:val="16"/>
+                <w:szCs w:val="16"/>
+              </w:rPr>
+            </w:pPr>
+            <w:r>
+              <w:rPr>
+                <w:sz w:val="16"/>
+                <w:szCs w:val="16"/>
+              </w:rPr>
+              <w:t>1 – 20</w:t>
+            </w:r>
+          </w:p>
+        </w:tc>
+        <w:tc>
+          <w:tcPr>
+            <w:tcW w:w="682" w:type="pct"/>
+            <w:shd w:val="clear" w:color="auto" w:fill="FFFFFF"/>
+            <w:tcMar>
+              <w:top w:w="15" w:type="dxa"/>
+              <w:left w:w="113" w:type="dxa"/>
+              <w:bottom w:w="15" w:type="dxa"/>
+              <w:right w:w="15" w:type="dxa"/>
+            </w:tcMar>
+            <w:vAlign w:val="center"/>
+          </w:tcPr>
+          <w:p>
+            <w:pPr>
+              <w:spacing w:after="0"/>
+              <w:jc w:val="center"/>
+              <w:rPr>
+                <w:sz w:val="16"/>
+                <w:szCs w:val="16"/>
+              </w:rPr>
+            </w:pPr>
+            <w:r>
+              <w:rPr>
+                <w:sz w:val="16"/>
+                <w:szCs w:val="16"/>
+              </w:rPr>
+              <w:t>Cadena</w:t>
+            </w:r>
+          </w:p>
+        </w:tc>
+        <w:tc>
+          <w:tcPr>
+            <w:tcW w:w="655" w:type="pct"/>
+            <w:shd w:val="clear" w:color="auto" w:fill="FFFFFF"/>
+            <w:tcMar>
+              <w:top w:w="15" w:type="dxa"/>
+              <w:left w:w="113" w:type="dxa"/>
+              <w:bottom w:w="15" w:type="dxa"/>
+              <w:right w:w="15" w:type="dxa"/>
+            </w:tcMar>
+            <w:vAlign w:val="center"/>
+          </w:tcPr>
+          <w:p>
+            <w:pPr>
+              <w:spacing w:after="0"/>
+              <w:rPr>
+                <w:sz w:val="16"/>
+                <w:szCs w:val="16"/>
+              </w:rPr>
+            </w:pPr>
+            <w:r>
+              <w:rPr>
+                <w:sz w:val="16"/>
+                <w:szCs w:val="16"/>
+              </w:rPr>
+              <w:t>Registra</w:t>
+            </w:r>
+            <w:r>
+              <w:rPr>
+                <w:sz w:val="16"/>
+                <w:szCs w:val="16"/>
+              </w:rPr>
+              <w:t xml:space="preserve"> la característica de la habitación.</w:t>
+            </w:r>
+          </w:p>
+        </w:tc>
+        <w:tc>
+          <w:tcPr>
+            <w:tcW w:w="1166" w:type="pct"/>
+            <w:shd w:val="clear" w:color="auto" w:fill="FFFFFF"/>
+            <w:tcMar>
+              <w:top w:w="113" w:type="dxa"/>
+              <w:left w:w="113" w:type="dxa"/>
+              <w:bottom w:w="113" w:type="dxa"/>
+              <w:right w:w="113" w:type="dxa"/>
+            </w:tcMar>
+            <w:vAlign w:val="center"/>
+          </w:tcPr>
+          <w:p>
+            <w:pPr>
+              <w:pStyle w:val="Prrafodelista"/>
+              <w:numPr>
+                <w:ilvl w:val="0"/>
+                <w:numId w:val="10"/>
+              </w:numPr>
+              <w:spacing w:before="0" w:after="0"/>
+              <w:ind w:left="113" w:hanging="113"/>
+              <w:rPr>
+                <w:sz w:val="16"/>
+                <w:szCs w:val="16"/>
+              </w:rPr>
+            </w:pPr>
+            <w:r>
+              <w:rPr>
+                <w:sz w:val="16"/>
+                <w:szCs w:val="16"/>
+              </w:rPr>
+              <w:t>Editable.</w:t>
+            </w:r>
+          </w:p>
+          <w:p>
+            <w:pPr>
+              <w:pStyle w:val="Prrafodelista"/>
+              <w:numPr>
+                <w:ilvl w:val="0"/>
+                <w:numId w:val="10"/>
+              </w:numPr>
+              <w:spacing w:before="0" w:after="0"/>
+              <w:ind w:left="113" w:hanging="113"/>
+              <w:rPr>
+                <w:sz w:val="16"/>
+                <w:szCs w:val="16"/>
+              </w:rPr>
+            </w:pPr>
+            <w:r>
+              <w:rPr>
+                <w:sz w:val="16"/>
+                <w:szCs w:val="16"/>
+              </w:rPr>
+              <w:t>Solo se permita ingresar texto.</w:t>
+            </w:r>
+          </w:p>
+          <w:p>
+            <w:pPr>
+              <w:pStyle w:val="Prrafodelista"/>
+              <w:spacing w:before="0" w:after="0"/>
+              <w:ind w:left="113"/>
+              <w:rPr>
+                <w:sz w:val="16"/>
+                <w:szCs w:val="16"/>
+              </w:rPr>
+            </w:pPr>
+          </w:p>
+        </w:tc>
+      </w:tr>
+      <w:tr>
+        <w:trPr>
+          <w:trHeight w:val="867"/>
+        </w:trPr>
+        <w:tc>
+          <w:tcPr>
+            <w:tcW w:w="684" w:type="pct"/>
+            <w:vMerge/>
+            <w:tcBorders>
+              <w:top w:val="single" w:sz="4" w:space="0" w:color="D9D9D9" w:themeColor="background1" w:themeShade="D9"/>
+              <w:bottom w:val="single" w:sz="4" w:space="0" w:color="D9D9D9" w:themeColor="background1" w:themeShade="D9"/>
+            </w:tcBorders>
+            <w:shd w:val="clear" w:color="auto" w:fill="FFFFFF"/>
+            <w:tcMar>
+              <w:top w:w="15" w:type="dxa"/>
+              <w:left w:w="113" w:type="dxa"/>
+              <w:bottom w:w="15" w:type="dxa"/>
+              <w:right w:w="15" w:type="dxa"/>
+            </w:tcMar>
+          </w:tcPr>
+          <w:p>
+            <w:pPr>
+              <w:spacing w:after="0"/>
+              <w:jc w:val="center"/>
+              <w:rPr>
+                <w:sz w:val="16"/>
+                <w:szCs w:val="16"/>
+              </w:rPr>
+            </w:pPr>
+          </w:p>
+        </w:tc>
+        <w:tc>
+          <w:tcPr>
+            <w:tcW w:w="636" w:type="pct"/>
+            <w:shd w:val="clear" w:color="auto" w:fill="FFFFFF"/>
+            <w:tcMar>
+              <w:top w:w="15" w:type="dxa"/>
+              <w:left w:w="113" w:type="dxa"/>
+              <w:bottom w:w="15" w:type="dxa"/>
+              <w:right w:w="15" w:type="dxa"/>
+            </w:tcMar>
+            <w:vAlign w:val="center"/>
+          </w:tcPr>
+          <w:p>
+            <w:pPr>
+              <w:spacing w:after="0"/>
+              <w:rPr>
+                <w:sz w:val="16"/>
+                <w:szCs w:val="16"/>
+              </w:rPr>
+            </w:pPr>
+            <w:r>
+              <w:rPr>
+                <w:sz w:val="16"/>
+                <w:szCs w:val="16"/>
+              </w:rPr>
+              <w:t>Precio</w:t>
+            </w:r>
+          </w:p>
+        </w:tc>
+        <w:tc>
+          <w:tcPr>
+            <w:tcW w:w="572" w:type="pct"/>
+            <w:shd w:val="clear" w:color="auto" w:fill="FFFFFF"/>
+            <w:tcMar>
+              <w:top w:w="15" w:type="dxa"/>
+              <w:left w:w="113" w:type="dxa"/>
+              <w:bottom w:w="15" w:type="dxa"/>
+              <w:right w:w="15" w:type="dxa"/>
+            </w:tcMar>
+            <w:vAlign w:val="center"/>
+          </w:tcPr>
+          <w:p>
+            <w:pPr>
+              <w:spacing w:after="0"/>
+              <w:jc w:val="center"/>
+              <w:rPr>
+                <w:sz w:val="16"/>
+                <w:szCs w:val="16"/>
+              </w:rPr>
+            </w:pPr>
+            <w:r>
+              <w:rPr>
+                <w:sz w:val="16"/>
+                <w:szCs w:val="16"/>
+              </w:rPr>
+              <w:t>Caja de Texto</w:t>
+            </w:r>
+          </w:p>
+        </w:tc>
+        <w:tc>
+          <w:tcPr>
+            <w:tcW w:w="605" w:type="pct"/>
+            <w:shd w:val="clear" w:color="auto" w:fill="FFFFFF"/>
+            <w:tcMar>
+              <w:top w:w="15" w:type="dxa"/>
+              <w:left w:w="113" w:type="dxa"/>
+              <w:bottom w:w="15" w:type="dxa"/>
+              <w:right w:w="15" w:type="dxa"/>
+            </w:tcMar>
+            <w:vAlign w:val="center"/>
+          </w:tcPr>
+          <w:p>
+            <w:pPr>
+              <w:spacing w:after="0"/>
+              <w:jc w:val="center"/>
+              <w:rPr>
+                <w:sz w:val="16"/>
+                <w:szCs w:val="16"/>
+              </w:rPr>
+            </w:pPr>
+            <w:r>
+              <w:rPr>
+                <w:sz w:val="16"/>
+                <w:szCs w:val="16"/>
+              </w:rPr>
+              <w:t>1 – 8</w:t>
+            </w:r>
+          </w:p>
+        </w:tc>
+        <w:tc>
+          <w:tcPr>
+            <w:tcW w:w="682" w:type="pct"/>
+            <w:shd w:val="clear" w:color="auto" w:fill="FFFFFF"/>
+            <w:tcMar>
+              <w:top w:w="15" w:type="dxa"/>
+              <w:left w:w="113" w:type="dxa"/>
+              <w:bottom w:w="15" w:type="dxa"/>
+              <w:right w:w="15" w:type="dxa"/>
+            </w:tcMar>
+            <w:vAlign w:val="center"/>
+          </w:tcPr>
+          <w:p>
+            <w:pPr>
+              <w:spacing w:after="0"/>
+              <w:jc w:val="center"/>
+              <w:rPr>
+                <w:sz w:val="16"/>
+                <w:szCs w:val="16"/>
+              </w:rPr>
+            </w:pPr>
+            <w:r>
+              <w:rPr>
+                <w:sz w:val="16"/>
+                <w:szCs w:val="16"/>
+              </w:rPr>
+              <w:t>Numérico</w:t>
+            </w:r>
+          </w:p>
+        </w:tc>
+        <w:tc>
+          <w:tcPr>
+            <w:tcW w:w="655" w:type="pct"/>
+            <w:shd w:val="clear" w:color="auto" w:fill="FFFFFF"/>
+            <w:tcMar>
+              <w:top w:w="15" w:type="dxa"/>
+              <w:left w:w="113" w:type="dxa"/>
+              <w:bottom w:w="15" w:type="dxa"/>
+              <w:right w:w="15" w:type="dxa"/>
+            </w:tcMar>
+            <w:vAlign w:val="center"/>
+          </w:tcPr>
+          <w:p>
+            <w:pPr>
+              <w:spacing w:after="0"/>
+              <w:rPr>
+                <w:sz w:val="16"/>
+                <w:szCs w:val="16"/>
+              </w:rPr>
+            </w:pPr>
+            <w:r>
+              <w:rPr>
+                <w:sz w:val="16"/>
+                <w:szCs w:val="16"/>
+              </w:rPr>
+              <w:t>Registra</w:t>
+            </w:r>
+            <w:r>
+              <w:rPr>
+                <w:sz w:val="16"/>
+                <w:szCs w:val="16"/>
+              </w:rPr>
+              <w:t xml:space="preserve"> el precio de la habitación</w:t>
+            </w:r>
+          </w:p>
+        </w:tc>
+        <w:tc>
+          <w:tcPr>
+            <w:tcW w:w="1166" w:type="pct"/>
+            <w:shd w:val="clear" w:color="auto" w:fill="FFFFFF"/>
+            <w:tcMar>
+              <w:top w:w="113" w:type="dxa"/>
+              <w:left w:w="113" w:type="dxa"/>
+              <w:bottom w:w="113" w:type="dxa"/>
+              <w:right w:w="113" w:type="dxa"/>
+            </w:tcMar>
+            <w:vAlign w:val="center"/>
+          </w:tcPr>
+          <w:p>
+            <w:pPr>
+              <w:pStyle w:val="Prrafodelista"/>
+              <w:numPr>
+                <w:ilvl w:val="0"/>
+                <w:numId w:val="10"/>
+              </w:numPr>
+              <w:spacing w:before="0" w:after="0"/>
+              <w:ind w:left="113" w:hanging="113"/>
+              <w:rPr>
+                <w:sz w:val="16"/>
+                <w:szCs w:val="16"/>
+              </w:rPr>
+            </w:pPr>
+            <w:r>
+              <w:rPr>
+                <w:sz w:val="16"/>
+                <w:szCs w:val="16"/>
+              </w:rPr>
+              <w:t>Editable.</w:t>
+            </w:r>
+          </w:p>
+          <w:p>
+            <w:pPr>
+              <w:pStyle w:val="Prrafodelista"/>
+              <w:numPr>
+                <w:ilvl w:val="0"/>
+                <w:numId w:val="10"/>
+              </w:numPr>
+              <w:spacing w:before="0" w:after="0"/>
+              <w:ind w:left="113" w:hanging="113"/>
+              <w:rPr>
+                <w:sz w:val="16"/>
+                <w:szCs w:val="16"/>
+              </w:rPr>
+            </w:pPr>
+            <w:r>
+              <w:rPr>
+                <w:sz w:val="16"/>
+                <w:szCs w:val="16"/>
+              </w:rPr>
+              <w:t>Solo se permita ingresar números.</w:t>
+            </w:r>
+          </w:p>
+          <w:p>
+            <w:pPr>
+              <w:pStyle w:val="Prrafodelista"/>
+              <w:spacing w:before="0" w:after="0"/>
+              <w:ind w:left="113"/>
+              <w:rPr>
+                <w:sz w:val="16"/>
+                <w:szCs w:val="16"/>
+              </w:rPr>
+            </w:pPr>
+          </w:p>
+        </w:tc>
+      </w:tr>
+      <w:tr>
+        <w:trPr>
+          <w:trHeight w:val="965"/>
+        </w:trPr>
+        <w:tc>
+          <w:tcPr>
+            <w:tcW w:w="684" w:type="pct"/>
+            <w:vMerge/>
+            <w:tcBorders>
+              <w:top w:val="single" w:sz="4" w:space="0" w:color="D9D9D9" w:themeColor="background1" w:themeShade="D9"/>
+              <w:bottom w:val="single" w:sz="4" w:space="0" w:color="D9D9D9" w:themeColor="background1" w:themeShade="D9"/>
+            </w:tcBorders>
+            <w:shd w:val="clear" w:color="auto" w:fill="FFFFFF"/>
+            <w:tcMar>
+              <w:top w:w="15" w:type="dxa"/>
+              <w:left w:w="113" w:type="dxa"/>
+              <w:bottom w:w="15" w:type="dxa"/>
+              <w:right w:w="15" w:type="dxa"/>
+            </w:tcMar>
+            <w:vAlign w:val="center"/>
+          </w:tcPr>
+          <w:p>
+            <w:pPr>
+              <w:spacing w:after="0"/>
+              <w:jc w:val="center"/>
+              <w:rPr>
+                <w:sz w:val="16"/>
+                <w:szCs w:val="16"/>
+              </w:rPr>
+            </w:pPr>
+          </w:p>
+        </w:tc>
+        <w:tc>
+          <w:tcPr>
+            <w:tcW w:w="636" w:type="pct"/>
+            <w:shd w:val="clear" w:color="auto" w:fill="FFFFFF"/>
+            <w:tcMar>
+              <w:top w:w="15" w:type="dxa"/>
+              <w:left w:w="113" w:type="dxa"/>
+              <w:bottom w:w="15" w:type="dxa"/>
+              <w:right w:w="15" w:type="dxa"/>
+            </w:tcMar>
+            <w:vAlign w:val="center"/>
+          </w:tcPr>
+          <w:p>
+            <w:pPr>
+              <w:spacing w:after="0"/>
+              <w:rPr>
+                <w:sz w:val="16"/>
+                <w:szCs w:val="16"/>
+              </w:rPr>
+            </w:pPr>
+            <w:r>
+              <w:rPr>
+                <w:sz w:val="16"/>
+                <w:szCs w:val="16"/>
+              </w:rPr>
+              <w:t>Estado</w:t>
+            </w:r>
+          </w:p>
+        </w:tc>
+        <w:tc>
+          <w:tcPr>
+            <w:tcW w:w="572" w:type="pct"/>
+            <w:shd w:val="clear" w:color="auto" w:fill="FFFFFF"/>
+            <w:tcMar>
+              <w:top w:w="15" w:type="dxa"/>
+              <w:left w:w="113" w:type="dxa"/>
+              <w:bottom w:w="15" w:type="dxa"/>
+              <w:right w:w="15" w:type="dxa"/>
+            </w:tcMar>
+            <w:vAlign w:val="center"/>
+          </w:tcPr>
+          <w:p>
+            <w:pPr>
+              <w:spacing w:after="0"/>
+              <w:jc w:val="center"/>
+              <w:rPr>
+                <w:sz w:val="16"/>
+                <w:szCs w:val="16"/>
+              </w:rPr>
+            </w:pPr>
+            <w:proofErr w:type="spellStart"/>
+            <w:r>
+              <w:rPr>
+                <w:sz w:val="16"/>
+                <w:szCs w:val="16"/>
+              </w:rPr>
+              <w:t>Combobox</w:t>
+            </w:r>
+            <w:proofErr w:type="spellEnd"/>
+          </w:p>
+        </w:tc>
+        <w:tc>
+          <w:tcPr>
+            <w:tcW w:w="605" w:type="pct"/>
+            <w:shd w:val="clear" w:color="auto" w:fill="FFFFFF"/>
+            <w:tcMar>
+              <w:top w:w="15" w:type="dxa"/>
+              <w:left w:w="113" w:type="dxa"/>
+              <w:bottom w:w="15" w:type="dxa"/>
+              <w:right w:w="15" w:type="dxa"/>
+            </w:tcMar>
+            <w:vAlign w:val="center"/>
+          </w:tcPr>
+          <w:p>
+            <w:pPr>
+              <w:spacing w:after="0"/>
+              <w:jc w:val="center"/>
+              <w:rPr>
+                <w:sz w:val="16"/>
+                <w:szCs w:val="16"/>
+              </w:rPr>
+            </w:pPr>
+            <w:r>
+              <w:rPr>
+                <w:sz w:val="16"/>
+                <w:szCs w:val="16"/>
+              </w:rPr>
+              <w:t>-</w:t>
+            </w:r>
+          </w:p>
+        </w:tc>
+        <w:tc>
+          <w:tcPr>
+            <w:tcW w:w="682" w:type="pct"/>
+            <w:shd w:val="clear" w:color="auto" w:fill="FFFFFF"/>
+            <w:tcMar>
+              <w:top w:w="15" w:type="dxa"/>
+              <w:left w:w="113" w:type="dxa"/>
+              <w:bottom w:w="15" w:type="dxa"/>
+              <w:right w:w="15" w:type="dxa"/>
+            </w:tcMar>
+            <w:vAlign w:val="center"/>
+          </w:tcPr>
+          <w:p>
+            <w:pPr>
+              <w:spacing w:after="0"/>
+              <w:jc w:val="center"/>
+              <w:rPr>
+                <w:sz w:val="16"/>
+                <w:szCs w:val="16"/>
+              </w:rPr>
+            </w:pPr>
+            <w:r>
+              <w:rPr>
+                <w:sz w:val="16"/>
+                <w:szCs w:val="16"/>
+              </w:rPr>
+              <w:t>Cadena</w:t>
+            </w:r>
+          </w:p>
+        </w:tc>
+        <w:tc>
+          <w:tcPr>
+            <w:tcW w:w="655" w:type="pct"/>
+            <w:shd w:val="clear" w:color="auto" w:fill="FFFFFF"/>
+            <w:tcMar>
+              <w:top w:w="15" w:type="dxa"/>
+              <w:left w:w="113" w:type="dxa"/>
+              <w:bottom w:w="15" w:type="dxa"/>
+              <w:right w:w="15" w:type="dxa"/>
+            </w:tcMar>
+            <w:vAlign w:val="center"/>
+          </w:tcPr>
+          <w:p>
+            <w:pPr>
+              <w:spacing w:after="0"/>
+              <w:rPr>
+                <w:sz w:val="16"/>
+                <w:szCs w:val="16"/>
+              </w:rPr>
+            </w:pPr>
+            <w:r>
+              <w:rPr>
+                <w:sz w:val="16"/>
+                <w:szCs w:val="16"/>
+              </w:rPr>
+              <w:t>Registra el</w:t>
+            </w:r>
+            <w:r>
+              <w:rPr>
+                <w:sz w:val="16"/>
+                <w:szCs w:val="16"/>
+              </w:rPr>
+              <w:t xml:space="preserve"> estado de la habitación.</w:t>
+            </w:r>
+          </w:p>
+        </w:tc>
+        <w:tc>
+          <w:tcPr>
+            <w:tcW w:w="1166" w:type="pct"/>
+            <w:shd w:val="clear" w:color="auto" w:fill="FFFFFF"/>
+            <w:tcMar>
+              <w:top w:w="113" w:type="dxa"/>
+              <w:left w:w="113" w:type="dxa"/>
+              <w:bottom w:w="113" w:type="dxa"/>
+              <w:right w:w="113" w:type="dxa"/>
+            </w:tcMar>
+            <w:vAlign w:val="center"/>
+          </w:tcPr>
+          <w:p>
+            <w:pPr>
+              <w:pStyle w:val="Prrafodelista"/>
+              <w:numPr>
+                <w:ilvl w:val="0"/>
+                <w:numId w:val="10"/>
+              </w:numPr>
+              <w:spacing w:before="0" w:after="0"/>
+              <w:ind w:left="113" w:hanging="113"/>
+              <w:rPr>
+                <w:sz w:val="16"/>
+                <w:szCs w:val="16"/>
+              </w:rPr>
+            </w:pPr>
+            <w:r>
+              <w:rPr>
+                <w:sz w:val="16"/>
+                <w:szCs w:val="16"/>
+              </w:rPr>
+              <w:t>No Editable</w:t>
+            </w:r>
+            <w:r>
+              <w:rPr>
+                <w:sz w:val="16"/>
+                <w:szCs w:val="16"/>
+              </w:rPr>
+              <w:t>.</w:t>
+            </w:r>
+          </w:p>
+          <w:p>
+            <w:pPr>
+              <w:pStyle w:val="Prrafodelista"/>
+              <w:spacing w:before="0" w:after="0"/>
+              <w:ind w:left="113"/>
+              <w:rPr>
+                <w:sz w:val="16"/>
+                <w:szCs w:val="16"/>
+              </w:rPr>
+            </w:pPr>
+          </w:p>
+        </w:tc>
+      </w:tr>
+      <w:tr>
+        <w:trPr>
+          <w:trHeight w:val="143"/>
+        </w:trPr>
+        <w:tc>
+          <w:tcPr>
+            <w:tcW w:w="684" w:type="pct"/>
+            <w:vMerge/>
+            <w:tcBorders>
+              <w:top w:val="single" w:sz="4" w:space="0" w:color="D9D9D9" w:themeColor="background1" w:themeShade="D9"/>
+              <w:bottom w:val="single" w:sz="4" w:space="0" w:color="D9D9D9" w:themeColor="background1" w:themeShade="D9"/>
+            </w:tcBorders>
+            <w:shd w:val="clear" w:color="auto" w:fill="FFFFFF"/>
+            <w:tcMar>
+              <w:top w:w="15" w:type="dxa"/>
+              <w:left w:w="113" w:type="dxa"/>
+              <w:bottom w:w="15" w:type="dxa"/>
+              <w:right w:w="15" w:type="dxa"/>
+            </w:tcMar>
+            <w:vAlign w:val="center"/>
+          </w:tcPr>
+          <w:p>
+            <w:pPr>
+              <w:spacing w:after="0"/>
+              <w:jc w:val="center"/>
+              <w:rPr>
+                <w:sz w:val="16"/>
+                <w:szCs w:val="16"/>
+              </w:rPr>
+            </w:pPr>
+          </w:p>
+        </w:tc>
+        <w:tc>
+          <w:tcPr>
+            <w:tcW w:w="636" w:type="pct"/>
+            <w:shd w:val="clear" w:color="auto" w:fill="FFFFFF"/>
+            <w:tcMar>
+              <w:top w:w="15" w:type="dxa"/>
+              <w:left w:w="113" w:type="dxa"/>
+              <w:bottom w:w="15" w:type="dxa"/>
+              <w:right w:w="15" w:type="dxa"/>
+            </w:tcMar>
+            <w:vAlign w:val="center"/>
+          </w:tcPr>
+          <w:p>
+            <w:pPr>
+              <w:spacing w:after="0"/>
+              <w:rPr>
+                <w:sz w:val="16"/>
+                <w:szCs w:val="16"/>
+              </w:rPr>
+            </w:pPr>
+            <w:r>
+              <w:rPr>
+                <w:sz w:val="16"/>
+                <w:szCs w:val="16"/>
+              </w:rPr>
+              <w:t>Tipo de habitación</w:t>
+            </w:r>
+          </w:p>
+        </w:tc>
+        <w:tc>
+          <w:tcPr>
+            <w:tcW w:w="572" w:type="pct"/>
+            <w:shd w:val="clear" w:color="auto" w:fill="FFFFFF"/>
+            <w:tcMar>
+              <w:top w:w="15" w:type="dxa"/>
+              <w:left w:w="113" w:type="dxa"/>
+              <w:bottom w:w="15" w:type="dxa"/>
+              <w:right w:w="15" w:type="dxa"/>
+            </w:tcMar>
+            <w:vAlign w:val="center"/>
+          </w:tcPr>
+          <w:p>
+            <w:pPr>
+              <w:spacing w:after="0"/>
+              <w:jc w:val="center"/>
+              <w:rPr>
+                <w:sz w:val="16"/>
+                <w:szCs w:val="16"/>
+              </w:rPr>
+            </w:pPr>
+            <w:proofErr w:type="spellStart"/>
+            <w:r>
+              <w:rPr>
+                <w:sz w:val="16"/>
+                <w:szCs w:val="16"/>
+              </w:rPr>
+              <w:t>Combobox</w:t>
+            </w:r>
+            <w:proofErr w:type="spellEnd"/>
+          </w:p>
+        </w:tc>
+        <w:tc>
+          <w:tcPr>
+            <w:tcW w:w="605" w:type="pct"/>
+            <w:shd w:val="clear" w:color="auto" w:fill="FFFFFF"/>
+            <w:tcMar>
+              <w:top w:w="15" w:type="dxa"/>
+              <w:left w:w="113" w:type="dxa"/>
+              <w:bottom w:w="15" w:type="dxa"/>
+              <w:right w:w="15" w:type="dxa"/>
+            </w:tcMar>
+            <w:vAlign w:val="center"/>
+          </w:tcPr>
+          <w:p>
+            <w:pPr>
+              <w:spacing w:after="0"/>
+              <w:jc w:val="center"/>
+              <w:rPr>
+                <w:sz w:val="16"/>
+                <w:szCs w:val="16"/>
+              </w:rPr>
+            </w:pPr>
+            <w:r>
+              <w:rPr>
+                <w:sz w:val="16"/>
+                <w:szCs w:val="16"/>
+              </w:rPr>
+              <w:t>-</w:t>
+            </w:r>
+          </w:p>
+        </w:tc>
+        <w:tc>
+          <w:tcPr>
+            <w:tcW w:w="682" w:type="pct"/>
+            <w:shd w:val="clear" w:color="auto" w:fill="FFFFFF"/>
+            <w:tcMar>
+              <w:top w:w="15" w:type="dxa"/>
+              <w:left w:w="113" w:type="dxa"/>
+              <w:bottom w:w="15" w:type="dxa"/>
+              <w:right w:w="15" w:type="dxa"/>
+            </w:tcMar>
+            <w:vAlign w:val="center"/>
+          </w:tcPr>
+          <w:p>
+            <w:pPr>
+              <w:spacing w:after="0"/>
+              <w:jc w:val="center"/>
+              <w:rPr>
+                <w:sz w:val="16"/>
+                <w:szCs w:val="16"/>
+              </w:rPr>
+            </w:pPr>
+            <w:r>
+              <w:rPr>
+                <w:sz w:val="16"/>
+                <w:szCs w:val="16"/>
+              </w:rPr>
+              <w:t>Cadena</w:t>
+            </w:r>
+          </w:p>
+        </w:tc>
+        <w:tc>
+          <w:tcPr>
+            <w:tcW w:w="655" w:type="pct"/>
+            <w:shd w:val="clear" w:color="auto" w:fill="FFFFFF"/>
+            <w:tcMar>
+              <w:top w:w="15" w:type="dxa"/>
+              <w:left w:w="113" w:type="dxa"/>
+              <w:bottom w:w="15" w:type="dxa"/>
+              <w:right w:w="15" w:type="dxa"/>
+            </w:tcMar>
+            <w:vAlign w:val="center"/>
+          </w:tcPr>
+          <w:p>
+            <w:pPr>
+              <w:spacing w:after="0"/>
+              <w:rPr>
+                <w:sz w:val="16"/>
+                <w:szCs w:val="16"/>
+              </w:rPr>
+            </w:pPr>
+            <w:r>
+              <w:rPr>
+                <w:sz w:val="16"/>
+                <w:szCs w:val="16"/>
+              </w:rPr>
+              <w:t>Registra</w:t>
+            </w:r>
+            <w:r>
+              <w:rPr>
+                <w:sz w:val="16"/>
+                <w:szCs w:val="16"/>
+              </w:rPr>
+              <w:t xml:space="preserve"> el tipo de </w:t>
+            </w:r>
+            <w:r>
+              <w:rPr>
+                <w:sz w:val="16"/>
+                <w:szCs w:val="16"/>
+              </w:rPr>
+              <w:t>habitación.</w:t>
+            </w:r>
+          </w:p>
+        </w:tc>
+        <w:tc>
+          <w:tcPr>
+            <w:tcW w:w="1166" w:type="pct"/>
+            <w:shd w:val="clear" w:color="auto" w:fill="FFFFFF"/>
+            <w:tcMar>
+              <w:top w:w="113" w:type="dxa"/>
+              <w:left w:w="113" w:type="dxa"/>
+              <w:bottom w:w="113" w:type="dxa"/>
+              <w:right w:w="113" w:type="dxa"/>
+            </w:tcMar>
+            <w:vAlign w:val="center"/>
+          </w:tcPr>
+          <w:p>
+            <w:pPr>
+              <w:pStyle w:val="Prrafodelista"/>
+              <w:numPr>
+                <w:ilvl w:val="0"/>
+                <w:numId w:val="10"/>
+              </w:numPr>
+              <w:spacing w:before="0" w:after="0"/>
+              <w:ind w:left="113" w:hanging="113"/>
+              <w:rPr>
+                <w:sz w:val="16"/>
+                <w:szCs w:val="16"/>
+              </w:rPr>
+            </w:pPr>
+            <w:r>
+              <w:rPr>
+                <w:sz w:val="16"/>
+                <w:szCs w:val="16"/>
+              </w:rPr>
+              <w:t>No Editable.</w:t>
+            </w:r>
+          </w:p>
+          <w:p>
+            <w:pPr>
+              <w:pStyle w:val="Prrafodelista"/>
+              <w:spacing w:before="0" w:after="0"/>
+              <w:ind w:left="113"/>
+              <w:rPr>
+                <w:sz w:val="16"/>
+                <w:szCs w:val="16"/>
+              </w:rPr>
+            </w:pPr>
+          </w:p>
+        </w:tc>
+      </w:tr>
+      <w:tr>
+        <w:trPr>
+          <w:trHeight w:val="867"/>
+        </w:trPr>
+        <w:tc>
+          <w:tcPr>
+            <w:tcW w:w="684" w:type="pct"/>
+            <w:vMerge w:val="restart"/>
+            <w:tcBorders>
+              <w:top w:val="single" w:sz="4" w:space="0" w:color="D9D9D9" w:themeColor="background1" w:themeShade="D9"/>
+            </w:tcBorders>
+            <w:shd w:val="clear" w:color="auto" w:fill="FFFFFF"/>
+            <w:tcMar>
+              <w:top w:w="15" w:type="dxa"/>
+              <w:left w:w="113" w:type="dxa"/>
+              <w:bottom w:w="15" w:type="dxa"/>
+              <w:right w:w="15" w:type="dxa"/>
+            </w:tcMar>
+            <w:vAlign w:val="center"/>
+          </w:tcPr>
+          <w:p>
+            <w:pPr>
+              <w:spacing w:after="0"/>
+              <w:jc w:val="center"/>
+              <w:rPr>
+                <w:sz w:val="16"/>
+                <w:szCs w:val="16"/>
+              </w:rPr>
+            </w:pPr>
+            <w:r>
+              <w:rPr>
+                <w:sz w:val="16"/>
+                <w:szCs w:val="16"/>
+              </w:rPr>
+              <w:t>Acciones</w:t>
+            </w:r>
+          </w:p>
+        </w:tc>
+        <w:tc>
+          <w:tcPr>
+            <w:tcW w:w="636" w:type="pct"/>
+            <w:shd w:val="clear" w:color="auto" w:fill="FFFFFF"/>
+            <w:tcMar>
+              <w:top w:w="15" w:type="dxa"/>
+              <w:left w:w="113" w:type="dxa"/>
+              <w:bottom w:w="15" w:type="dxa"/>
+              <w:right w:w="15" w:type="dxa"/>
+            </w:tcMar>
+            <w:vAlign w:val="center"/>
+          </w:tcPr>
+          <w:p>
+            <w:pPr>
+              <w:spacing w:after="0"/>
+              <w:rPr>
+                <w:sz w:val="16"/>
+                <w:szCs w:val="16"/>
+              </w:rPr>
+            </w:pPr>
+            <w:r>
+              <w:rPr>
+                <w:sz w:val="16"/>
+                <w:szCs w:val="16"/>
+              </w:rPr>
+              <w:t>Registrar</w:t>
+            </w:r>
+          </w:p>
+          <w:p>
+            <w:pPr>
+              <w:spacing w:after="0"/>
+              <w:rPr>
+                <w:sz w:val="16"/>
+                <w:szCs w:val="16"/>
+              </w:rPr>
+            </w:pPr>
+            <w:r>
+              <w:rPr>
+                <w:sz w:val="16"/>
+                <w:szCs w:val="16"/>
+              </w:rPr>
+              <w:t xml:space="preserve">Habitación </w:t>
+            </w:r>
+          </w:p>
+        </w:tc>
+        <w:tc>
+          <w:tcPr>
+            <w:tcW w:w="572" w:type="pct"/>
+            <w:shd w:val="clear" w:color="auto" w:fill="FFFFFF"/>
+            <w:tcMar>
+              <w:top w:w="15" w:type="dxa"/>
+              <w:left w:w="113" w:type="dxa"/>
+              <w:bottom w:w="15" w:type="dxa"/>
+              <w:right w:w="15" w:type="dxa"/>
+            </w:tcMar>
+            <w:vAlign w:val="center"/>
+          </w:tcPr>
+          <w:p>
+            <w:pPr>
+              <w:spacing w:after="0"/>
+              <w:jc w:val="center"/>
+              <w:rPr>
+                <w:sz w:val="16"/>
+                <w:szCs w:val="16"/>
+              </w:rPr>
+            </w:pPr>
+            <w:r>
+              <w:rPr>
+                <w:sz w:val="16"/>
+                <w:szCs w:val="16"/>
+              </w:rPr>
+              <w:t>Botón</w:t>
+            </w:r>
+          </w:p>
+        </w:tc>
+        <w:tc>
+          <w:tcPr>
+            <w:tcW w:w="605" w:type="pct"/>
+            <w:shd w:val="clear" w:color="auto" w:fill="FFFFFF"/>
+            <w:tcMar>
+              <w:top w:w="15" w:type="dxa"/>
+              <w:left w:w="113" w:type="dxa"/>
+              <w:bottom w:w="15" w:type="dxa"/>
+              <w:right w:w="15" w:type="dxa"/>
+            </w:tcMar>
+            <w:vAlign w:val="center"/>
+          </w:tcPr>
+          <w:p>
+            <w:pPr>
+              <w:spacing w:after="0"/>
+              <w:jc w:val="center"/>
+              <w:rPr>
+                <w:sz w:val="16"/>
+                <w:szCs w:val="16"/>
+              </w:rPr>
+            </w:pPr>
+            <w:r>
+              <w:rPr>
+                <w:sz w:val="16"/>
+                <w:szCs w:val="16"/>
+              </w:rPr>
+              <w:t>-</w:t>
+            </w:r>
+          </w:p>
+        </w:tc>
+        <w:tc>
+          <w:tcPr>
+            <w:tcW w:w="682" w:type="pct"/>
+            <w:shd w:val="clear" w:color="auto" w:fill="FFFFFF"/>
+            <w:tcMar>
+              <w:top w:w="15" w:type="dxa"/>
+              <w:left w:w="113" w:type="dxa"/>
+              <w:bottom w:w="15" w:type="dxa"/>
+              <w:right w:w="15" w:type="dxa"/>
+            </w:tcMar>
+            <w:vAlign w:val="center"/>
+          </w:tcPr>
+          <w:p>
+            <w:pPr>
+              <w:spacing w:after="0"/>
+              <w:jc w:val="center"/>
+              <w:rPr>
+                <w:sz w:val="16"/>
+                <w:szCs w:val="16"/>
+              </w:rPr>
+            </w:pPr>
+            <w:r>
+              <w:rPr>
+                <w:sz w:val="16"/>
+                <w:szCs w:val="16"/>
+              </w:rPr>
+              <w:t>-</w:t>
+            </w:r>
+          </w:p>
+        </w:tc>
+        <w:tc>
+          <w:tcPr>
+            <w:tcW w:w="655" w:type="pct"/>
+            <w:shd w:val="clear" w:color="auto" w:fill="FFFFFF"/>
+            <w:tcMar>
+              <w:top w:w="15" w:type="dxa"/>
+              <w:left w:w="113" w:type="dxa"/>
+              <w:bottom w:w="15" w:type="dxa"/>
+              <w:right w:w="15" w:type="dxa"/>
+            </w:tcMar>
+            <w:vAlign w:val="center"/>
+          </w:tcPr>
+          <w:p>
+            <w:pPr>
+              <w:spacing w:after="0"/>
+              <w:rPr>
+                <w:sz w:val="16"/>
+                <w:szCs w:val="16"/>
+              </w:rPr>
+            </w:pPr>
+            <w:r>
+              <w:rPr>
+                <w:sz w:val="16"/>
+                <w:szCs w:val="16"/>
+              </w:rPr>
+              <w:t xml:space="preserve">Permitirá </w:t>
+            </w:r>
+            <w:r>
+              <w:rPr>
+                <w:sz w:val="16"/>
+                <w:szCs w:val="16"/>
+              </w:rPr>
+              <w:t>registrar</w:t>
+            </w:r>
+            <w:r>
+              <w:rPr>
+                <w:sz w:val="16"/>
+                <w:szCs w:val="16"/>
+              </w:rPr>
+              <w:t xml:space="preserve"> una habitación.</w:t>
+            </w:r>
+          </w:p>
+        </w:tc>
+        <w:tc>
+          <w:tcPr>
+            <w:tcW w:w="1166" w:type="pct"/>
+            <w:shd w:val="clear" w:color="auto" w:fill="FFFFFF"/>
+            <w:tcMar>
+              <w:top w:w="113" w:type="dxa"/>
+              <w:left w:w="113" w:type="dxa"/>
+              <w:bottom w:w="113" w:type="dxa"/>
+              <w:right w:w="113" w:type="dxa"/>
+            </w:tcMar>
+            <w:vAlign w:val="center"/>
+          </w:tcPr>
+          <w:p>
+            <w:pPr>
+              <w:pStyle w:val="Prrafodelista"/>
+              <w:numPr>
+                <w:ilvl w:val="0"/>
+                <w:numId w:val="10"/>
+              </w:numPr>
+              <w:spacing w:before="0" w:after="0"/>
+              <w:ind w:left="113" w:hanging="113"/>
+              <w:rPr>
+                <w:sz w:val="16"/>
+                <w:szCs w:val="16"/>
+              </w:rPr>
+            </w:pPr>
+            <w:r>
+              <w:rPr>
+                <w:sz w:val="16"/>
+                <w:szCs w:val="16"/>
+              </w:rPr>
+              <w:t>Verificar que todos los campos obligatorios estén llenos antes de confirmar el registro.</w:t>
+            </w:r>
+          </w:p>
+          <w:p>
+            <w:pPr>
+              <w:pStyle w:val="Prrafodelista"/>
+              <w:numPr>
+                <w:ilvl w:val="0"/>
+                <w:numId w:val="10"/>
+              </w:numPr>
+              <w:spacing w:before="0" w:after="0"/>
+              <w:ind w:left="113" w:hanging="113"/>
+              <w:rPr>
+                <w:sz w:val="16"/>
+                <w:szCs w:val="16"/>
+              </w:rPr>
+            </w:pPr>
+            <w:r>
+              <w:rPr>
+                <w:sz w:val="16"/>
+                <w:szCs w:val="16"/>
+              </w:rPr>
+              <w:t>Verificar que se muestre un mensaje de confirmación antes de guardar la información del registro.</w:t>
+            </w:r>
+          </w:p>
+        </w:tc>
+      </w:tr>
+      <w:tr>
+        <w:trPr>
+          <w:trHeight w:val="1427"/>
+        </w:trPr>
+        <w:tc>
+          <w:tcPr>
+            <w:tcW w:w="684" w:type="pct"/>
+            <w:vMerge/>
+            <w:shd w:val="clear" w:color="auto" w:fill="FFFFFF"/>
+            <w:tcMar>
+              <w:top w:w="15" w:type="dxa"/>
+              <w:left w:w="113" w:type="dxa"/>
+              <w:bottom w:w="15" w:type="dxa"/>
+              <w:right w:w="15" w:type="dxa"/>
+            </w:tcMar>
+            <w:vAlign w:val="center"/>
+          </w:tcPr>
+          <w:p>
+            <w:pPr>
+              <w:spacing w:after="0"/>
+              <w:jc w:val="center"/>
+              <w:rPr>
+                <w:sz w:val="16"/>
+                <w:szCs w:val="16"/>
+              </w:rPr>
+            </w:pPr>
+          </w:p>
+        </w:tc>
+        <w:tc>
+          <w:tcPr>
+            <w:tcW w:w="636" w:type="pct"/>
+            <w:tcBorders>
+              <w:top w:val="single" w:sz="4" w:space="0" w:color="D9D9D9" w:themeColor="background1" w:themeShade="D9"/>
+            </w:tcBorders>
+            <w:shd w:val="clear" w:color="auto" w:fill="FFFFFF"/>
+            <w:tcMar>
+              <w:top w:w="15" w:type="dxa"/>
+              <w:left w:w="113" w:type="dxa"/>
+              <w:bottom w:w="15" w:type="dxa"/>
+              <w:right w:w="15" w:type="dxa"/>
+            </w:tcMar>
+            <w:vAlign w:val="center"/>
+          </w:tcPr>
+          <w:p>
+            <w:pPr>
+              <w:spacing w:after="0"/>
+              <w:rPr>
+                <w:sz w:val="16"/>
+                <w:szCs w:val="16"/>
+              </w:rPr>
+            </w:pPr>
+            <w:r>
+              <w:rPr>
+                <w:sz w:val="16"/>
+                <w:szCs w:val="16"/>
+              </w:rPr>
+              <w:t>Salir</w:t>
+            </w:r>
+          </w:p>
+        </w:tc>
+        <w:tc>
+          <w:tcPr>
+            <w:tcW w:w="572" w:type="pct"/>
+            <w:tcBorders>
+              <w:top w:val="single" w:sz="4" w:space="0" w:color="D9D9D9" w:themeColor="background1" w:themeShade="D9"/>
+            </w:tcBorders>
+            <w:shd w:val="clear" w:color="auto" w:fill="FFFFFF"/>
+            <w:tcMar>
+              <w:top w:w="15" w:type="dxa"/>
+              <w:left w:w="113" w:type="dxa"/>
+              <w:bottom w:w="15" w:type="dxa"/>
+              <w:right w:w="15" w:type="dxa"/>
+            </w:tcMar>
+            <w:vAlign w:val="center"/>
+          </w:tcPr>
+          <w:p>
+            <w:pPr>
+              <w:spacing w:after="0"/>
+              <w:jc w:val="center"/>
+              <w:rPr>
+                <w:sz w:val="16"/>
+                <w:szCs w:val="16"/>
+              </w:rPr>
+            </w:pPr>
+            <w:r>
+              <w:rPr>
+                <w:sz w:val="16"/>
+                <w:szCs w:val="16"/>
+              </w:rPr>
+              <w:t>Botón</w:t>
+            </w:r>
+          </w:p>
+        </w:tc>
+        <w:tc>
+          <w:tcPr>
+            <w:tcW w:w="605" w:type="pct"/>
+            <w:tcBorders>
+              <w:top w:val="single" w:sz="4" w:space="0" w:color="D9D9D9" w:themeColor="background1" w:themeShade="D9"/>
+            </w:tcBorders>
+            <w:shd w:val="clear" w:color="auto" w:fill="FFFFFF"/>
+            <w:tcMar>
+              <w:top w:w="15" w:type="dxa"/>
+              <w:left w:w="113" w:type="dxa"/>
+              <w:bottom w:w="15" w:type="dxa"/>
+              <w:right w:w="15" w:type="dxa"/>
+            </w:tcMar>
+            <w:vAlign w:val="center"/>
+          </w:tcPr>
+          <w:p>
+            <w:pPr>
+              <w:spacing w:after="0"/>
+              <w:jc w:val="center"/>
+              <w:rPr>
+                <w:sz w:val="16"/>
+                <w:szCs w:val="16"/>
+              </w:rPr>
+            </w:pPr>
+            <w:r>
+              <w:rPr>
+                <w:sz w:val="16"/>
+                <w:szCs w:val="16"/>
+              </w:rPr>
+              <w:t>-</w:t>
+            </w:r>
+          </w:p>
+        </w:tc>
+        <w:tc>
+          <w:tcPr>
+            <w:tcW w:w="682" w:type="pct"/>
+            <w:tcBorders>
+              <w:top w:val="single" w:sz="4" w:space="0" w:color="D9D9D9" w:themeColor="background1" w:themeShade="D9"/>
+            </w:tcBorders>
+            <w:shd w:val="clear" w:color="auto" w:fill="FFFFFF"/>
+            <w:tcMar>
+              <w:top w:w="15" w:type="dxa"/>
+              <w:left w:w="113" w:type="dxa"/>
+              <w:bottom w:w="15" w:type="dxa"/>
+              <w:right w:w="15" w:type="dxa"/>
+            </w:tcMar>
+            <w:vAlign w:val="center"/>
+          </w:tcPr>
+          <w:p>
+            <w:pPr>
+              <w:spacing w:after="0"/>
+              <w:jc w:val="center"/>
+              <w:rPr>
+                <w:sz w:val="16"/>
+                <w:szCs w:val="16"/>
+              </w:rPr>
+            </w:pPr>
+            <w:r>
+              <w:rPr>
+                <w:sz w:val="16"/>
+                <w:szCs w:val="16"/>
+              </w:rPr>
+              <w:t>-</w:t>
+            </w:r>
+          </w:p>
+        </w:tc>
+        <w:tc>
+          <w:tcPr>
+            <w:tcW w:w="655" w:type="pct"/>
+            <w:tcBorders>
+              <w:top w:val="single" w:sz="4" w:space="0" w:color="D9D9D9" w:themeColor="background1" w:themeShade="D9"/>
+            </w:tcBorders>
+            <w:shd w:val="clear" w:color="auto" w:fill="FFFFFF"/>
+            <w:tcMar>
+              <w:top w:w="15" w:type="dxa"/>
+              <w:left w:w="113" w:type="dxa"/>
+              <w:bottom w:w="15" w:type="dxa"/>
+              <w:right w:w="15" w:type="dxa"/>
+            </w:tcMar>
+            <w:vAlign w:val="center"/>
+          </w:tcPr>
+          <w:p>
+            <w:pPr>
+              <w:spacing w:after="0"/>
+              <w:rPr>
+                <w:sz w:val="16"/>
+                <w:szCs w:val="16"/>
+              </w:rPr>
+            </w:pPr>
+            <w:r>
+              <w:rPr>
+                <w:sz w:val="16"/>
+                <w:szCs w:val="16"/>
+              </w:rPr>
+              <w:t xml:space="preserve"> Permitirá salir de la interfaz Editar habitación por hotel</w:t>
+            </w:r>
+          </w:p>
+        </w:tc>
+        <w:tc>
+          <w:tcPr>
+            <w:tcW w:w="1166" w:type="pct"/>
+            <w:tcBorders>
+              <w:top w:val="single" w:sz="4" w:space="0" w:color="D9D9D9" w:themeColor="background1" w:themeShade="D9"/>
+            </w:tcBorders>
+            <w:shd w:val="clear" w:color="auto" w:fill="FFFFFF"/>
+            <w:tcMar>
+              <w:top w:w="113" w:type="dxa"/>
+              <w:left w:w="113" w:type="dxa"/>
+              <w:bottom w:w="113" w:type="dxa"/>
+              <w:right w:w="113" w:type="dxa"/>
+            </w:tcMar>
+            <w:vAlign w:val="center"/>
+          </w:tcPr>
+          <w:p>
+            <w:pPr>
+              <w:pStyle w:val="Prrafodelista"/>
+              <w:numPr>
+                <w:ilvl w:val="0"/>
+                <w:numId w:val="10"/>
+              </w:numPr>
+              <w:spacing w:before="0" w:after="0"/>
+              <w:ind w:left="113" w:hanging="113"/>
+              <w:rPr>
+                <w:sz w:val="16"/>
+                <w:szCs w:val="16"/>
+              </w:rPr>
+            </w:pPr>
+            <w:r>
+              <w:rPr>
+                <w:sz w:val="16"/>
+                <w:szCs w:val="16"/>
+              </w:rPr>
+              <w:t xml:space="preserve">Direcciona a la ventana anterior. </w:t>
+            </w:r>
+          </w:p>
+        </w:tc>
+      </w:tr>
+    </w:tbl>
+    <w:p/>
+    <w:p/>
+    <w:p>
+      <w:pPr>
+        <w:pStyle w:val="Ttulo5"/>
+      </w:pPr>
+      <w:proofErr w:type="spellStart"/>
+      <w:r>
+        <w:t>SBl</w:t>
+      </w:r>
+      <w:proofErr w:type="spellEnd"/>
+      <w:r>
+        <w:t xml:space="preserve"> 5</w:t>
       </w:r>
       <w:r>
         <w:t xml:space="preserve">: </w:t>
@@ -7541,21 +10329,7 @@
                 <w:sz w:val="16"/>
                 <w:szCs w:val="16"/>
               </w:rPr>
-              <w:t xml:space="preserve">Muestra la </w:t>
-            </w:r>
-            <w:r>
-              <w:rPr>
-                <w:sz w:val="16"/>
-                <w:szCs w:val="16"/>
-              </w:rPr>
-              <w:t>característica</w:t>
-            </w:r>
-            <w:r>
-              <w:rPr>
-                <w:sz w:val="16"/>
-                <w:szCs w:val="16"/>
-              </w:rPr>
-              <w:t xml:space="preserve"> de la habitación.</w:t>
+              <w:t>Muestra la característica de la habitación.</w:t>
             </w:r>
           </w:p>
         </w:tc>
@@ -7755,14 +10529,7 @@
                 <w:sz w:val="16"/>
                 <w:szCs w:val="16"/>
               </w:rPr>
-              <w:t xml:space="preserve">1 – </w:t>
-            </w:r>
-            <w:r>
-              <w:rPr>
-                <w:sz w:val="16"/>
-                <w:szCs w:val="16"/>
-              </w:rPr>
-              <w:t>8</w:t>
+              <w:t>1 – 8</w:t>
             </w:r>
           </w:p>
         </w:tc>
@@ -9424,7 +12191,7 @@
               <w:szCs w:val="18"/>
               <w:lang w:eastAsia="es-PE"/>
             </w:rPr>
-            <w:t>7</w:t>
+            <w:t>8</w:t>
           </w:r>
           <w:r>
             <w:rPr>
@@ -9743,7 +12510,7 @@
               <w:szCs w:val="18"/>
               <w:lang w:eastAsia="es-PE"/>
             </w:rPr>
-            <w:t>03/07/15</w:t>
+            <w:t>08/07/15</w:t>
           </w:r>
           <w:r>
             <w:rPr>
@@ -13112,7 +15879,7 @@
 </file>
 
 <file path=customXml/itemProps1.xml><?xml version="1.0" encoding="utf-8"?>
-<ds:datastoreItem xmlns:ds="http://schemas.openxmlformats.org/officeDocument/2006/customXml" ds:itemID="{B8FE6B01-DA74-4E0F-802D-56F9AFDAD3A7}">
+<ds:datastoreItem xmlns:ds="http://schemas.openxmlformats.org/officeDocument/2006/customXml" ds:itemID="{5BCCB018-9132-404D-849C-BE9E832D38B6}">
   <ds:schemaRefs>
     <ds:schemaRef ds:uri="http://schemas.openxmlformats.org/officeDocument/2006/bibliography"/>
   </ds:schemaRefs>

</xml_diff>